<commit_message>
1:docker 介绍 2：jira安装 3：docker/nginx镜像制作
</commit_message>
<xml_diff>
--- a/JGJDA/Jira安装文档.docx
+++ b/JGJDA/Jira安装文档.docx
@@ -5,9 +5,6 @@
     <w:p>
       <w:pPr>
         <w:pStyle w:val="a5"/>
-        <w:rPr>
-          <w:rFonts w:hint="eastAsia"/>
-        </w:rPr>
       </w:pPr>
       <w:bookmarkStart w:id="0" w:name="_Toc513028501"/>
       <w:r>
@@ -28,14 +25,12 @@
         </w:rPr>
         <w:t xml:space="preserve"> </w:t>
       </w:r>
-      <w:proofErr w:type="spellStart"/>
       <w:r>
         <w:rPr>
           <w:rFonts w:hint="eastAsia"/>
         </w:rPr>
         <w:t>Jira</w:t>
       </w:r>
-      <w:proofErr w:type="spellEnd"/>
       <w:r>
         <w:rPr>
           <w:rFonts w:hint="eastAsia"/>
@@ -44,13 +39,7 @@
       </w:r>
       <w:bookmarkEnd w:id="0"/>
     </w:p>
-    <w:p>
-      <w:pPr>
-        <w:rPr>
-          <w:rFonts w:hint="eastAsia"/>
-        </w:rPr>
-      </w:pPr>
-    </w:p>
+    <w:p/>
     <w:p>
       <w:pPr>
         <w:pStyle w:val="10"/>
@@ -1467,28 +1456,14 @@
       </w:hyperlink>
     </w:p>
     <w:p>
-      <w:pPr>
-        <w:rPr>
-          <w:rFonts w:hint="eastAsia"/>
-        </w:rPr>
-      </w:pPr>
       <w:r>
         <w:fldChar w:fldCharType="end"/>
       </w:r>
     </w:p>
-    <w:p>
-      <w:pPr>
-        <w:rPr>
-          <w:rFonts w:hint="eastAsia"/>
-        </w:rPr>
-      </w:pPr>
-    </w:p>
+    <w:p/>
     <w:p>
       <w:pPr>
         <w:pStyle w:val="1"/>
-        <w:rPr>
-          <w:rFonts w:hint="eastAsia"/>
-        </w:rPr>
       </w:pPr>
       <w:bookmarkStart w:id="1" w:name="_Toc513028502"/>
       <w:r>
@@ -1497,14 +1472,12 @@
         </w:rPr>
         <w:t>一、</w:t>
       </w:r>
-      <w:proofErr w:type="spellStart"/>
       <w:r>
         <w:rPr>
           <w:rFonts w:hint="eastAsia"/>
         </w:rPr>
         <w:t>Jira</w:t>
       </w:r>
-      <w:proofErr w:type="spellEnd"/>
       <w:r>
         <w:rPr>
           <w:rFonts w:hint="eastAsia"/>
@@ -1552,9 +1525,6 @@
     <w:p>
       <w:pPr>
         <w:pStyle w:val="2"/>
-        <w:rPr>
-          <w:rFonts w:hint="eastAsia"/>
-        </w:rPr>
       </w:pPr>
       <w:bookmarkStart w:id="2" w:name="_Toc513028503"/>
       <w:r>
@@ -1586,11 +1556,9 @@
     <w:p>
       <w:pPr>
         <w:rPr>
-          <w:rFonts w:hint="eastAsia"/>
           <w:b/>
         </w:rPr>
       </w:pPr>
-      <w:proofErr w:type="spellStart"/>
       <w:r>
         <w:rPr>
           <w:rFonts w:hint="eastAsia"/>
@@ -1598,7 +1566,6 @@
         </w:rPr>
         <w:t>Jdk</w:t>
       </w:r>
-      <w:proofErr w:type="spellEnd"/>
       <w:r>
         <w:rPr>
           <w:rFonts w:hint="eastAsia"/>
@@ -1609,75 +1576,53 @@
     </w:p>
     <w:p>
       <w:pPr>
+        <w:rPr>
+          <w:rFonts w:ascii="Calibri Light" w:hAnsi="Calibri Light"/>
+          <w:color w:val="000000"/>
+          <w:sz w:val="20"/>
+          <w:szCs w:val="20"/>
+        </w:rPr>
+      </w:pPr>
+      <w:r>
+        <w:rPr>
+          <w:rFonts w:ascii="Calibri Light" w:hAnsi="Calibri Light"/>
+          <w:color w:val="000000"/>
+          <w:sz w:val="20"/>
+          <w:szCs w:val="20"/>
+        </w:rPr>
+        <w:t>http://www.oracle.com/technetwork/java/javase/downloads/jdk8-downloads-2133151.html</w:t>
+      </w:r>
+    </w:p>
+    <w:p>
+      <w:pPr>
+        <w:rPr>
+          <w:rFonts w:ascii="Calibri Light" w:hAnsi="Calibri Light"/>
+          <w:color w:val="000000"/>
+          <w:sz w:val="20"/>
+          <w:szCs w:val="20"/>
+        </w:rPr>
+      </w:pPr>
+      <w:r>
         <w:rPr>
           <w:rFonts w:ascii="Calibri Light" w:hAnsi="Calibri Light" w:hint="eastAsia"/>
           <w:color w:val="000000"/>
           <w:sz w:val="20"/>
           <w:szCs w:val="20"/>
         </w:rPr>
-      </w:pPr>
-      <w:r>
+        <w:t>/usr/local/src</w:t>
+      </w:r>
+    </w:p>
+    <w:p>
+      <w:pPr>
         <w:rPr>
           <w:rFonts w:ascii="Calibri Light" w:hAnsi="Calibri Light"/>
+          <w:b/>
           <w:color w:val="000000"/>
           <w:sz w:val="20"/>
           <w:szCs w:val="20"/>
         </w:rPr>
-        <w:t>http://www.oracle.com/technetwork/java/javase/downloads/jdk8-downloads-2133151.html</w:t>
-      </w:r>
-    </w:p>
-    <w:p>
-      <w:pPr>
-        <w:rPr>
-          <w:rFonts w:ascii="Calibri Light" w:hAnsi="Calibri Light" w:hint="eastAsia"/>
-          <w:color w:val="000000"/>
-          <w:sz w:val="20"/>
-          <w:szCs w:val="20"/>
-        </w:rPr>
-      </w:pPr>
-      <w:r>
-        <w:rPr>
-          <w:rFonts w:ascii="Calibri Light" w:hAnsi="Calibri Light" w:hint="eastAsia"/>
-          <w:color w:val="000000"/>
-          <w:sz w:val="20"/>
-          <w:szCs w:val="20"/>
-        </w:rPr>
-        <w:t>/</w:t>
-      </w:r>
-      <w:proofErr w:type="spellStart"/>
-      <w:r>
-        <w:rPr>
-          <w:rFonts w:ascii="Calibri Light" w:hAnsi="Calibri Light" w:hint="eastAsia"/>
-          <w:color w:val="000000"/>
-          <w:sz w:val="20"/>
-          <w:szCs w:val="20"/>
-        </w:rPr>
-        <w:t>usr</w:t>
-      </w:r>
-      <w:proofErr w:type="spellEnd"/>
-      <w:r>
-        <w:rPr>
-          <w:rFonts w:ascii="Calibri Light" w:hAnsi="Calibri Light" w:hint="eastAsia"/>
-          <w:color w:val="000000"/>
-          <w:sz w:val="20"/>
-          <w:szCs w:val="20"/>
-        </w:rPr>
-        <w:t>/local/</w:t>
-      </w:r>
-      <w:proofErr w:type="spellStart"/>
-      <w:r>
-        <w:rPr>
-          <w:rFonts w:ascii="Calibri Light" w:hAnsi="Calibri Light" w:hint="eastAsia"/>
-          <w:color w:val="000000"/>
-          <w:sz w:val="20"/>
-          <w:szCs w:val="20"/>
-        </w:rPr>
-        <w:t>src</w:t>
-      </w:r>
-      <w:proofErr w:type="spellEnd"/>
-    </w:p>
-    <w:p>
-      <w:pPr>
+      </w:pPr>
+      <w:r>
         <w:rPr>
           <w:rFonts w:ascii="Calibri Light" w:hAnsi="Calibri Light" w:hint="eastAsia"/>
           <w:b/>
@@ -1685,6 +1630,57 @@
           <w:sz w:val="20"/>
           <w:szCs w:val="20"/>
         </w:rPr>
+        <w:t>命令：</w:t>
+      </w:r>
+    </w:p>
+    <w:p>
+      <w:pPr>
+        <w:rPr>
+          <w:rFonts w:ascii="Calibri Light" w:hAnsi="Calibri Light"/>
+          <w:color w:val="000000"/>
+          <w:sz w:val="20"/>
+          <w:szCs w:val="20"/>
+        </w:rPr>
+      </w:pPr>
+      <w:r>
+        <w:rPr>
+          <w:rFonts w:ascii="Calibri Light" w:hAnsi="Calibri Light"/>
+          <w:color w:val="000000"/>
+          <w:sz w:val="20"/>
+          <w:szCs w:val="20"/>
+        </w:rPr>
+        <w:t>rpm -ih jdk-8u102-linux-x64.rpm</w:t>
+      </w:r>
+      <w:r>
+        <w:rPr>
+          <w:rFonts w:ascii="Calibri Light" w:hAnsi="Calibri Light"/>
+          <w:color w:val="000000"/>
+          <w:sz w:val="20"/>
+          <w:szCs w:val="20"/>
+        </w:rPr>
+        <w:br/>
+        <w:t>java -version</w:t>
+      </w:r>
+      <w:r>
+        <w:rPr>
+          <w:rFonts w:ascii="Calibri Light" w:hAnsi="Calibri Light"/>
+          <w:color w:val="000000"/>
+          <w:sz w:val="20"/>
+          <w:szCs w:val="20"/>
+        </w:rPr>
+        <w:br/>
+        <w:t>javac -version</w:t>
+      </w:r>
+    </w:p>
+    <w:p>
+      <w:pPr>
+        <w:rPr>
+          <w:rFonts w:ascii="Calibri Light" w:hAnsi="Calibri Light"/>
+          <w:b/>
+          <w:color w:val="000000"/>
+          <w:sz w:val="20"/>
+          <w:szCs w:val="20"/>
+        </w:rPr>
       </w:pPr>
       <w:r>
         <w:rPr>
@@ -1694,28 +1690,19 @@
           <w:sz w:val="20"/>
           <w:szCs w:val="20"/>
         </w:rPr>
-        <w:t>命令：</w:t>
-      </w:r>
-    </w:p>
-    <w:p>
-      <w:pPr>
-        <w:rPr>
-          <w:rFonts w:ascii="Calibri Light" w:hAnsi="Calibri Light" w:hint="eastAsia"/>
-          <w:color w:val="000000"/>
-          <w:sz w:val="20"/>
-          <w:szCs w:val="20"/>
-        </w:rPr>
-      </w:pPr>
-      <w:r>
+        <w:lastRenderedPageBreak/>
+        <w:t>配置环境变量：</w:t>
+      </w:r>
+    </w:p>
+    <w:p>
+      <w:pPr>
         <w:rPr>
           <w:rFonts w:ascii="Calibri Light" w:hAnsi="Calibri Light"/>
           <w:color w:val="000000"/>
           <w:sz w:val="20"/>
           <w:szCs w:val="20"/>
         </w:rPr>
-        <w:t>rpm -</w:t>
-      </w:r>
-      <w:proofErr w:type="spellStart"/>
+      </w:pPr>
       <w:r>
         <w:rPr>
           <w:rFonts w:ascii="Calibri Light" w:hAnsi="Calibri Light"/>
@@ -1723,9 +1710,8 @@
           <w:sz w:val="20"/>
           <w:szCs w:val="20"/>
         </w:rPr>
-        <w:t>ih</w:t>
-      </w:r>
-      <w:proofErr w:type="spellEnd"/>
+        <w:t>echo 'export JAVA_HOME=/usr/java/jdk1.8.0_102/' &gt;&gt;/etc/profile</w:t>
+      </w:r>
       <w:r>
         <w:rPr>
           <w:rFonts w:ascii="Calibri Light" w:hAnsi="Calibri Light"/>
@@ -1733,7 +1719,8 @@
           <w:sz w:val="20"/>
           <w:szCs w:val="20"/>
         </w:rPr>
-        <w:t xml:space="preserve"> jdk-8u102-linux-x64.rpm</w:t>
+        <w:br/>
+        <w:t>echo 'export JRE_HOME=/usr/java/jdk1.8.0_102/jre' &gt;&gt;/etc/profile</w:t>
       </w:r>
       <w:r>
         <w:rPr>
@@ -1743,7 +1730,7 @@
           <w:szCs w:val="20"/>
         </w:rPr>
         <w:br/>
-        <w:t>java -version</w:t>
+        <w:t>echo 'PATH=$JAVA_HOME/bin:$PATH' &gt;&gt;/etc/profile</w:t>
       </w:r>
       <w:r>
         <w:rPr>
@@ -1753,8 +1740,8 @@
           <w:szCs w:val="20"/>
         </w:rPr>
         <w:br/>
-      </w:r>
-      <w:proofErr w:type="spellStart"/>
+        <w:t>tail -3 /etc/profile</w:t>
+      </w:r>
       <w:r>
         <w:rPr>
           <w:rFonts w:ascii="Calibri Light" w:hAnsi="Calibri Light"/>
@@ -1762,176 +1749,23 @@
           <w:sz w:val="20"/>
           <w:szCs w:val="20"/>
         </w:rPr>
-        <w:t>javac</w:t>
-      </w:r>
-      <w:proofErr w:type="spellEnd"/>
-      <w:r>
+        <w:br/>
+        <w:t>source /etc/profile</w:t>
+      </w:r>
+    </w:p>
+    <w:p>
+      <w:pPr>
         <w:rPr>
           <w:rFonts w:ascii="Calibri Light" w:hAnsi="Calibri Light"/>
           <w:color w:val="000000"/>
           <w:sz w:val="20"/>
           <w:szCs w:val="20"/>
         </w:rPr>
-        <w:t xml:space="preserve"> -version</w:t>
-      </w:r>
-    </w:p>
-    <w:p>
-      <w:pPr>
-        <w:rPr>
-          <w:rFonts w:ascii="Calibri Light" w:hAnsi="Calibri Light" w:hint="eastAsia"/>
-          <w:b/>
-          <w:color w:val="000000"/>
-          <w:sz w:val="20"/>
-          <w:szCs w:val="20"/>
-        </w:rPr>
-      </w:pPr>
-      <w:r>
-        <w:rPr>
-          <w:rFonts w:ascii="Calibri Light" w:hAnsi="Calibri Light" w:hint="eastAsia"/>
-          <w:b/>
-          <w:color w:val="000000"/>
-          <w:sz w:val="20"/>
-          <w:szCs w:val="20"/>
-        </w:rPr>
-        <w:lastRenderedPageBreak/>
-        <w:t>配置环境变量：</w:t>
-      </w:r>
-    </w:p>
-    <w:p>
-      <w:pPr>
-        <w:rPr>
-          <w:rFonts w:ascii="Calibri Light" w:hAnsi="Calibri Light" w:hint="eastAsia"/>
-          <w:color w:val="000000"/>
-          <w:sz w:val="20"/>
-          <w:szCs w:val="20"/>
-        </w:rPr>
-      </w:pPr>
-      <w:r>
-        <w:rPr>
-          <w:rFonts w:ascii="Calibri Light" w:hAnsi="Calibri Light"/>
-          <w:color w:val="000000"/>
-          <w:sz w:val="20"/>
-          <w:szCs w:val="20"/>
-        </w:rPr>
-        <w:t>echo 'export JAVA_HOME=/</w:t>
-      </w:r>
-      <w:proofErr w:type="spellStart"/>
-      <w:r>
-        <w:rPr>
-          <w:rFonts w:ascii="Calibri Light" w:hAnsi="Calibri Light"/>
-          <w:color w:val="000000"/>
-          <w:sz w:val="20"/>
-          <w:szCs w:val="20"/>
-        </w:rPr>
-        <w:t>usr</w:t>
-      </w:r>
-      <w:proofErr w:type="spellEnd"/>
-      <w:r>
-        <w:rPr>
-          <w:rFonts w:ascii="Calibri Light" w:hAnsi="Calibri Light"/>
-          <w:color w:val="000000"/>
-          <w:sz w:val="20"/>
-          <w:szCs w:val="20"/>
-        </w:rPr>
-        <w:t>/java/jdk1.8.0_102/' &gt;&gt;/etc/profile</w:t>
-      </w:r>
-      <w:r>
-        <w:rPr>
-          <w:rFonts w:ascii="Calibri Light" w:hAnsi="Calibri Light"/>
-          <w:color w:val="000000"/>
-          <w:sz w:val="20"/>
-          <w:szCs w:val="20"/>
-        </w:rPr>
-        <w:br/>
-        <w:t>echo 'export JRE_HOME=/</w:t>
-      </w:r>
-      <w:proofErr w:type="spellStart"/>
-      <w:r>
-        <w:rPr>
-          <w:rFonts w:ascii="Calibri Light" w:hAnsi="Calibri Light"/>
-          <w:color w:val="000000"/>
-          <w:sz w:val="20"/>
-          <w:szCs w:val="20"/>
-        </w:rPr>
-        <w:t>usr</w:t>
-      </w:r>
-      <w:proofErr w:type="spellEnd"/>
-      <w:r>
-        <w:rPr>
-          <w:rFonts w:ascii="Calibri Light" w:hAnsi="Calibri Light"/>
-          <w:color w:val="000000"/>
-          <w:sz w:val="20"/>
-          <w:szCs w:val="20"/>
-        </w:rPr>
-        <w:t>/java/jdk1.8.0_102/</w:t>
-      </w:r>
-      <w:proofErr w:type="spellStart"/>
-      <w:r>
-        <w:rPr>
-          <w:rFonts w:ascii="Calibri Light" w:hAnsi="Calibri Light"/>
-          <w:color w:val="000000"/>
-          <w:sz w:val="20"/>
-          <w:szCs w:val="20"/>
-        </w:rPr>
-        <w:t>jre</w:t>
-      </w:r>
-      <w:proofErr w:type="spellEnd"/>
-      <w:r>
-        <w:rPr>
-          <w:rFonts w:ascii="Calibri Light" w:hAnsi="Calibri Light"/>
-          <w:color w:val="000000"/>
-          <w:sz w:val="20"/>
-          <w:szCs w:val="20"/>
-        </w:rPr>
-        <w:t>' &gt;&gt;/etc/profile</w:t>
-      </w:r>
-      <w:r>
-        <w:rPr>
-          <w:rFonts w:ascii="Calibri Light" w:hAnsi="Calibri Light"/>
-          <w:color w:val="000000"/>
-          <w:sz w:val="20"/>
-          <w:szCs w:val="20"/>
-        </w:rPr>
-        <w:br/>
-        <w:t>echo 'PATH=$JAVA_HOME/bin:$PATH' &gt;&gt;/etc/profile</w:t>
-      </w:r>
-      <w:r>
-        <w:rPr>
-          <w:rFonts w:ascii="Calibri Light" w:hAnsi="Calibri Light"/>
-          <w:color w:val="000000"/>
-          <w:sz w:val="20"/>
-          <w:szCs w:val="20"/>
-        </w:rPr>
-        <w:br/>
-        <w:t>tail -3 /etc/profile</w:t>
-      </w:r>
-      <w:r>
-        <w:rPr>
-          <w:rFonts w:ascii="Calibri Light" w:hAnsi="Calibri Light"/>
-          <w:color w:val="000000"/>
-          <w:sz w:val="20"/>
-          <w:szCs w:val="20"/>
-        </w:rPr>
-        <w:br/>
-        <w:t>source /etc/profile</w:t>
-      </w:r>
-    </w:p>
-    <w:p>
-      <w:pPr>
-        <w:rPr>
-          <w:rFonts w:ascii="Calibri Light" w:hAnsi="Calibri Light" w:hint="eastAsia"/>
-          <w:color w:val="000000"/>
-          <w:sz w:val="20"/>
-          <w:szCs w:val="20"/>
-        </w:rPr>
       </w:pPr>
     </w:p>
     <w:p>
       <w:pPr>
         <w:pStyle w:val="2"/>
-        <w:rPr>
-          <w:rFonts w:hint="eastAsia"/>
-        </w:rPr>
       </w:pPr>
       <w:bookmarkStart w:id="3" w:name="_Toc513028504"/>
       <w:r>
@@ -1946,14 +1780,12 @@
         </w:rPr>
         <w:t>、</w:t>
       </w:r>
-      <w:proofErr w:type="spellStart"/>
       <w:r>
         <w:rPr>
           <w:rFonts w:hint="eastAsia"/>
         </w:rPr>
         <w:t>mysql</w:t>
       </w:r>
-      <w:proofErr w:type="spellEnd"/>
       <w:r>
         <w:rPr>
           <w:rFonts w:hint="eastAsia"/>
@@ -1965,9 +1797,6 @@
     <w:p>
       <w:pPr>
         <w:pStyle w:val="3"/>
-        <w:rPr>
-          <w:rFonts w:hint="eastAsia"/>
-        </w:rPr>
       </w:pPr>
       <w:bookmarkStart w:id="4" w:name="_Toc513028505"/>
       <w:r>
@@ -1997,19 +1826,12 @@
       <w:bookmarkEnd w:id="4"/>
     </w:p>
     <w:p>
-      <w:pPr>
-        <w:rPr>
-          <w:rFonts w:hint="eastAsia"/>
-        </w:rPr>
-      </w:pPr>
       <w:r>
         <w:t>在</w:t>
       </w:r>
-      <w:proofErr w:type="spellStart"/>
       <w:r>
         <w:t>MySQL</w:t>
       </w:r>
-      <w:proofErr w:type="spellEnd"/>
       <w:r>
         <w:t>官网中下载</w:t>
       </w:r>
@@ -2079,25 +1901,7 @@
           <w:kern w:val="0"/>
           <w:szCs w:val="21"/>
         </w:rPr>
-        <w:t>下载</w:t>
-      </w:r>
-      <w:proofErr w:type="spellStart"/>
-      <w:r>
-        <w:rPr>
-          <w:rFonts w:ascii="宋体" w:eastAsia="宋体" w:hAnsi="宋体" w:cs="宋体"/>
-          <w:kern w:val="0"/>
-          <w:szCs w:val="21"/>
-        </w:rPr>
-        <w:t>mysql</w:t>
-      </w:r>
-      <w:proofErr w:type="spellEnd"/>
-      <w:r>
-        <w:rPr>
-          <w:rFonts w:ascii="宋体" w:eastAsia="宋体" w:hAnsi="宋体" w:cs="宋体"/>
-          <w:kern w:val="0"/>
-          <w:szCs w:val="21"/>
-        </w:rPr>
-        <w:t>源安装包</w:t>
+        <w:t>下载mysql源安装包</w:t>
       </w:r>
     </w:p>
     <w:p>
@@ -2105,28 +1909,17 @@
         <w:pStyle w:val="HTML"/>
         <w:rPr>
           <w:rStyle w:val="HTML0"/>
-          <w:rFonts w:hint="eastAsia"/>
           <w:sz w:val="21"/>
           <w:szCs w:val="21"/>
         </w:rPr>
       </w:pPr>
-      <w:proofErr w:type="spellStart"/>
       <w:r>
         <w:rPr>
           <w:rStyle w:val="HTML0"/>
           <w:sz w:val="21"/>
           <w:szCs w:val="21"/>
         </w:rPr>
-        <w:t>wget</w:t>
-      </w:r>
-      <w:proofErr w:type="spellEnd"/>
-      <w:r>
-        <w:rPr>
-          <w:rStyle w:val="HTML0"/>
-          <w:sz w:val="21"/>
-          <w:szCs w:val="21"/>
-        </w:rPr>
-        <w:t xml:space="preserve"> </w:t>
+        <w:t xml:space="preserve">wget </w:t>
       </w:r>
       <w:r>
         <w:rPr>
@@ -2192,62 +1985,24 @@
           <w:sz w:val="21"/>
           <w:szCs w:val="21"/>
         </w:rPr>
-        <w:t># 安装</w:t>
-      </w:r>
-      <w:proofErr w:type="spellStart"/>
-      <w:r>
-        <w:rPr>
-          <w:rStyle w:val="HTML0"/>
-          <w:rFonts w:hint="eastAsia"/>
+        <w:t># 安装mysql源</w:t>
+      </w:r>
+    </w:p>
+    <w:p>
+      <w:pPr>
+        <w:pStyle w:val="HTML"/>
+        <w:rPr>
           <w:sz w:val="21"/>
           <w:szCs w:val="21"/>
         </w:rPr>
-        <w:t>mysql</w:t>
-      </w:r>
-      <w:proofErr w:type="spellEnd"/>
-      <w:r>
-        <w:rPr>
-          <w:rStyle w:val="HTML0"/>
-          <w:rFonts w:hint="eastAsia"/>
+      </w:pPr>
+      <w:r>
+        <w:rPr>
+          <w:rStyle w:val="HTML0"/>
           <w:sz w:val="21"/>
           <w:szCs w:val="21"/>
         </w:rPr>
-        <w:t>源</w:t>
-      </w:r>
-    </w:p>
-    <w:p>
-      <w:pPr>
-        <w:pStyle w:val="HTML"/>
-        <w:rPr>
-          <w:sz w:val="21"/>
-          <w:szCs w:val="21"/>
-        </w:rPr>
-      </w:pPr>
-      <w:r>
-        <w:rPr>
-          <w:rStyle w:val="HTML0"/>
-          <w:sz w:val="21"/>
-          <w:szCs w:val="21"/>
-        </w:rPr>
-        <w:t xml:space="preserve">yum </w:t>
-      </w:r>
-      <w:proofErr w:type="spellStart"/>
-      <w:r>
-        <w:rPr>
-          <w:rStyle w:val="HTML0"/>
-          <w:sz w:val="21"/>
-          <w:szCs w:val="21"/>
-        </w:rPr>
-        <w:t>localinstall</w:t>
-      </w:r>
-      <w:proofErr w:type="spellEnd"/>
-      <w:r>
-        <w:rPr>
-          <w:rStyle w:val="HTML0"/>
-          <w:sz w:val="21"/>
-          <w:szCs w:val="21"/>
-        </w:rPr>
-        <w:t xml:space="preserve"> mysql57-community-release-el7-</w:t>
+        <w:t>yum localinstall mysql57-community-release-el7-</w:t>
       </w:r>
       <w:r>
         <w:rPr>
@@ -2270,7 +2025,6 @@
       <w:pPr>
         <w:rPr>
           <w:rStyle w:val="HTML0"/>
-          <w:rFonts w:hint="eastAsia"/>
           <w:kern w:val="0"/>
           <w:sz w:val="21"/>
           <w:szCs w:val="21"/>
@@ -2293,62 +2047,24 @@
           <w:sz w:val="21"/>
           <w:szCs w:val="21"/>
         </w:rPr>
-        <w:t>检查</w:t>
-      </w:r>
-      <w:proofErr w:type="spellStart"/>
-      <w:r>
-        <w:rPr>
-          <w:rStyle w:val="HTML0"/>
-          <w:kern w:val="0"/>
+        <w:t>检查mysql源是否安装成功</w:t>
+      </w:r>
+    </w:p>
+    <w:p>
+      <w:pPr>
+        <w:pStyle w:val="HTML"/>
+        <w:rPr>
           <w:sz w:val="21"/>
           <w:szCs w:val="21"/>
         </w:rPr>
-        <w:t>mysql</w:t>
-      </w:r>
-      <w:proofErr w:type="spellEnd"/>
-      <w:r>
-        <w:rPr>
-          <w:rStyle w:val="HTML0"/>
-          <w:kern w:val="0"/>
+      </w:pPr>
+      <w:r>
+        <w:rPr>
+          <w:rStyle w:val="HTML0"/>
           <w:sz w:val="21"/>
           <w:szCs w:val="21"/>
         </w:rPr>
-        <w:t>源是否安装成功</w:t>
-      </w:r>
-    </w:p>
-    <w:p>
-      <w:pPr>
-        <w:pStyle w:val="HTML"/>
-        <w:rPr>
-          <w:sz w:val="21"/>
-          <w:szCs w:val="21"/>
-        </w:rPr>
-      </w:pPr>
-      <w:r>
-        <w:rPr>
-          <w:rStyle w:val="HTML0"/>
-          <w:sz w:val="21"/>
-          <w:szCs w:val="21"/>
-        </w:rPr>
-        <w:t xml:space="preserve">yum </w:t>
-      </w:r>
-      <w:proofErr w:type="spellStart"/>
-      <w:r>
-        <w:rPr>
-          <w:rStyle w:val="HTML0"/>
-          <w:sz w:val="21"/>
-          <w:szCs w:val="21"/>
-        </w:rPr>
-        <w:t>repolist</w:t>
-      </w:r>
-      <w:proofErr w:type="spellEnd"/>
-      <w:r>
-        <w:rPr>
-          <w:rStyle w:val="HTML0"/>
-          <w:sz w:val="21"/>
-          <w:szCs w:val="21"/>
-        </w:rPr>
-        <w:t xml:space="preserve"> enabled </w:t>
+        <w:t xml:space="preserve">yum repolist enabled </w:t>
       </w:r>
       <w:r>
         <w:rPr>
@@ -2356,50 +2072,22 @@
           <w:sz w:val="21"/>
           <w:szCs w:val="21"/>
         </w:rPr>
-        <w:t xml:space="preserve">| </w:t>
-      </w:r>
-      <w:proofErr w:type="spellStart"/>
+        <w:t>| grep "</w:t>
+      </w:r>
+      <w:r>
+        <w:rPr>
+          <w:rStyle w:val="HTML0"/>
+          <w:sz w:val="21"/>
+          <w:szCs w:val="21"/>
+        </w:rPr>
+        <w:t>mysql.*-community.*</w:t>
+      </w:r>
       <w:r>
         <w:rPr>
           <w:rStyle w:val="hljs-string"/>
           <w:sz w:val="21"/>
           <w:szCs w:val="21"/>
         </w:rPr>
-        <w:t>grep</w:t>
-      </w:r>
-      <w:proofErr w:type="spellEnd"/>
-      <w:r>
-        <w:rPr>
-          <w:rStyle w:val="hljs-string"/>
-          <w:sz w:val="21"/>
-          <w:szCs w:val="21"/>
-        </w:rPr>
-        <w:t xml:space="preserve"> "</w:t>
-      </w:r>
-      <w:proofErr w:type="spellStart"/>
-      <w:r>
-        <w:rPr>
-          <w:rStyle w:val="HTML0"/>
-          <w:sz w:val="21"/>
-          <w:szCs w:val="21"/>
-        </w:rPr>
-        <w:t>mysql</w:t>
-      </w:r>
-      <w:proofErr w:type="spellEnd"/>
-      <w:r>
-        <w:rPr>
-          <w:rStyle w:val="HTML0"/>
-          <w:sz w:val="21"/>
-          <w:szCs w:val="21"/>
-        </w:rPr>
-        <w:t>.*-community.*</w:t>
-      </w:r>
-      <w:r>
-        <w:rPr>
-          <w:rStyle w:val="hljs-string"/>
-          <w:sz w:val="21"/>
-          <w:szCs w:val="21"/>
-        </w:rPr>
         <w:t>"</w:t>
       </w:r>
     </w:p>
@@ -2407,7 +2095,6 @@
       <w:pPr>
         <w:rPr>
           <w:rStyle w:val="HTML0"/>
-          <w:rFonts w:hint="eastAsia"/>
           <w:kern w:val="0"/>
           <w:sz w:val="21"/>
           <w:szCs w:val="21"/>
@@ -2468,7 +2155,6 @@
       <w:pPr>
         <w:rPr>
           <w:rStyle w:val="HTML0"/>
-          <w:rFonts w:hint="eastAsia"/>
           <w:kern w:val="0"/>
           <w:sz w:val="21"/>
           <w:szCs w:val="21"/>
@@ -2479,7 +2165,6 @@
       <w:pPr>
         <w:rPr>
           <w:rStyle w:val="HTML0"/>
-          <w:rFonts w:hint="eastAsia"/>
           <w:kern w:val="0"/>
           <w:sz w:val="21"/>
           <w:szCs w:val="21"/>
@@ -2493,76 +2178,25 @@
           <w:sz w:val="21"/>
           <w:szCs w:val="21"/>
         </w:rPr>
-        <w:t>#修改</w:t>
-      </w:r>
-      <w:proofErr w:type="spellStart"/>
-      <w:r>
-        <w:rPr>
-          <w:rStyle w:val="HTML0"/>
-          <w:rFonts w:hint="eastAsia"/>
-          <w:kern w:val="0"/>
-          <w:sz w:val="21"/>
-          <w:szCs w:val="21"/>
-        </w:rPr>
+        <w:t>#修改mysql yum源</w:t>
+      </w:r>
+    </w:p>
+    <w:p>
+      <w:r>
+        <w:t>修改</w:t>
+      </w:r>
+      <w:r>
+        <w:rPr>
+          <w:rStyle w:val="HTML0"/>
+        </w:rPr>
+        <w:t>vim /etc/yum.repos.d/mysql-community.repo</w:t>
+      </w:r>
+      <w:r>
+        <w:t>源，改变默认安装的</w:t>
+      </w:r>
+      <w:r>
         <w:t>mysql</w:t>
       </w:r>
-      <w:proofErr w:type="spellEnd"/>
-      <w:r>
-        <w:rPr>
-          <w:rStyle w:val="HTML0"/>
-          <w:rFonts w:hint="eastAsia"/>
-          <w:kern w:val="0"/>
-          <w:sz w:val="21"/>
-          <w:szCs w:val="21"/>
-        </w:rPr>
-        <w:t xml:space="preserve"> yum源</w:t>
-      </w:r>
-    </w:p>
-    <w:p>
-      <w:pPr>
-        <w:rPr>
-          <w:rFonts w:hint="eastAsia"/>
-        </w:rPr>
-      </w:pPr>
-      <w:r>
-        <w:t>修改</w:t>
-      </w:r>
-      <w:r>
-        <w:rPr>
-          <w:rStyle w:val="HTML0"/>
-        </w:rPr>
-        <w:t>vim /etc/</w:t>
-      </w:r>
-      <w:proofErr w:type="spellStart"/>
-      <w:r>
-        <w:rPr>
-          <w:rStyle w:val="HTML0"/>
-        </w:rPr>
-        <w:t>yum.repos.d</w:t>
-      </w:r>
-      <w:proofErr w:type="spellEnd"/>
-      <w:r>
-        <w:rPr>
-          <w:rStyle w:val="HTML0"/>
-        </w:rPr>
-        <w:t>/</w:t>
-      </w:r>
-      <w:proofErr w:type="spellStart"/>
-      <w:r>
-        <w:rPr>
-          <w:rStyle w:val="HTML0"/>
-        </w:rPr>
-        <w:t>mysql-community.repo</w:t>
-      </w:r>
-      <w:proofErr w:type="spellEnd"/>
-      <w:r>
-        <w:t>源，改变默认安装的</w:t>
-      </w:r>
-      <w:proofErr w:type="spellStart"/>
-      <w:r>
-        <w:t>mysql</w:t>
-      </w:r>
-      <w:proofErr w:type="spellEnd"/>
       <w:r>
         <w:t>版本。比如要安装</w:t>
       </w:r>
@@ -2613,7 +2247,6 @@
       <w:pPr>
         <w:rPr>
           <w:rStyle w:val="HTML0"/>
-          <w:rFonts w:hint="eastAsia"/>
           <w:kern w:val="0"/>
           <w:sz w:val="21"/>
           <w:szCs w:val="21"/>
@@ -2674,7 +2307,6 @@
       <w:pPr>
         <w:rPr>
           <w:rStyle w:val="HTML0"/>
-          <w:rFonts w:hint="eastAsia"/>
           <w:kern w:val="0"/>
           <w:sz w:val="21"/>
           <w:szCs w:val="21"/>
@@ -2684,9 +2316,6 @@
     <w:p>
       <w:pPr>
         <w:pStyle w:val="3"/>
-        <w:rPr>
-          <w:rFonts w:hint="eastAsia"/>
-        </w:rPr>
       </w:pPr>
       <w:bookmarkStart w:id="5" w:name="_Toc513028506"/>
       <w:r>
@@ -2702,12 +2331,10 @@
       <w:r>
         <w:t>安装</w:t>
       </w:r>
-      <w:proofErr w:type="spellStart"/>
       <w:r>
         <w:t>MySQL</w:t>
       </w:r>
       <w:bookmarkEnd w:id="5"/>
-      <w:proofErr w:type="spellEnd"/>
     </w:p>
     <w:p>
       <w:pPr>
@@ -2717,16 +2344,8 @@
         <w:rPr>
           <w:rStyle w:val="HTML0"/>
         </w:rPr>
-        <w:t xml:space="preserve">yum install </w:t>
-      </w:r>
-      <w:proofErr w:type="spellStart"/>
-      <w:r>
-        <w:rPr>
-          <w:rStyle w:val="HTML0"/>
-        </w:rPr>
-        <w:t>mysql</w:t>
-      </w:r>
-      <w:proofErr w:type="spellEnd"/>
+        <w:t>yum install mysql</w:t>
+      </w:r>
       <w:r>
         <w:rPr>
           <w:rStyle w:val="hljs-attribute"/>
@@ -2737,14 +2356,23 @@
     <w:p>
       <w:pPr>
         <w:pStyle w:val="3"/>
+        <w:rPr>
+          <w:rStyle w:val="HTML0"/>
+          <w:rFonts w:asciiTheme="minorHAnsi" w:eastAsiaTheme="minorEastAsia" w:hAnsiTheme="minorHAnsi" w:cstheme="minorBidi"/>
+          <w:sz w:val="32"/>
+          <w:szCs w:val="21"/>
+        </w:rPr>
+      </w:pPr>
+      <w:bookmarkStart w:id="6" w:name="_Toc513028507"/>
+      <w:r>
         <w:rPr>
           <w:rStyle w:val="HTML0"/>
           <w:rFonts w:asciiTheme="minorHAnsi" w:eastAsiaTheme="minorEastAsia" w:hAnsiTheme="minorHAnsi" w:cstheme="minorBidi" w:hint="eastAsia"/>
           <w:sz w:val="32"/>
           <w:szCs w:val="21"/>
         </w:rPr>
-      </w:pPr>
-      <w:bookmarkStart w:id="6" w:name="_Toc513028507"/>
+        <w:t>3.</w:t>
+      </w:r>
       <w:r>
         <w:rPr>
           <w:rStyle w:val="HTML0"/>
@@ -2752,7 +2380,7 @@
           <w:sz w:val="32"/>
           <w:szCs w:val="21"/>
         </w:rPr>
-        <w:t>3.</w:t>
+        <w:t>启动</w:t>
       </w:r>
       <w:r>
         <w:rPr>
@@ -2761,9 +2389,8 @@
           <w:sz w:val="32"/>
           <w:szCs w:val="21"/>
         </w:rPr>
-        <w:t>启动</w:t>
-      </w:r>
-      <w:proofErr w:type="spellStart"/>
+        <w:t>MySQL</w:t>
+      </w:r>
       <w:r>
         <w:rPr>
           <w:rStyle w:val="HTML0"/>
@@ -2771,61 +2398,28 @@
           <w:sz w:val="32"/>
           <w:szCs w:val="21"/>
         </w:rPr>
+        <w:t>服务</w:t>
+      </w:r>
+      <w:bookmarkEnd w:id="6"/>
+    </w:p>
+    <w:p>
+      <w:pPr>
+        <w:pStyle w:val="HTML"/>
+      </w:pPr>
+      <w:r>
+        <w:rPr>
+          <w:rStyle w:val="HTML0"/>
+        </w:rPr>
+        <w:t>systemctl start mysqld</w:t>
+      </w:r>
+    </w:p>
+    <w:p>
+      <w:r>
+        <w:t>查看</w:t>
+      </w:r>
+      <w:r>
         <w:t>MySQL</w:t>
       </w:r>
-      <w:proofErr w:type="spellEnd"/>
-      <w:r>
-        <w:rPr>
-          <w:rStyle w:val="HTML0"/>
-          <w:rFonts w:asciiTheme="minorHAnsi" w:eastAsiaTheme="minorEastAsia" w:hAnsiTheme="minorHAnsi" w:cstheme="minorBidi" w:hint="eastAsia"/>
-          <w:sz w:val="32"/>
-          <w:szCs w:val="21"/>
-        </w:rPr>
-        <w:t>服务</w:t>
-      </w:r>
-      <w:bookmarkEnd w:id="6"/>
-    </w:p>
-    <w:p>
-      <w:pPr>
-        <w:pStyle w:val="HTML"/>
-      </w:pPr>
-      <w:proofErr w:type="spellStart"/>
-      <w:r>
-        <w:rPr>
-          <w:rStyle w:val="HTML0"/>
-        </w:rPr>
-        <w:t>systemctl</w:t>
-      </w:r>
-      <w:proofErr w:type="spellEnd"/>
-      <w:r>
-        <w:rPr>
-          <w:rStyle w:val="HTML0"/>
-        </w:rPr>
-        <w:t xml:space="preserve"> start </w:t>
-      </w:r>
-      <w:proofErr w:type="spellStart"/>
-      <w:r>
-        <w:rPr>
-          <w:rStyle w:val="HTML0"/>
-        </w:rPr>
-        <w:t>mysqld</w:t>
-      </w:r>
-      <w:proofErr w:type="spellEnd"/>
-    </w:p>
-    <w:p>
-      <w:pPr>
-        <w:rPr>
-          <w:rFonts w:hint="eastAsia"/>
-        </w:rPr>
-      </w:pPr>
-      <w:r>
-        <w:t>查看</w:t>
-      </w:r>
-      <w:proofErr w:type="spellStart"/>
-      <w:r>
-        <w:t>MySQL</w:t>
-      </w:r>
-      <w:proofErr w:type="spellEnd"/>
       <w:r>
         <w:t>的启动状态</w:t>
       </w:r>
@@ -2834,7 +2428,6 @@
       <w:pPr>
         <w:rPr>
           <w:rStyle w:val="HTML0"/>
-          <w:rFonts w:hint="eastAsia"/>
           <w:kern w:val="0"/>
           <w:sz w:val="21"/>
           <w:szCs w:val="21"/>
@@ -2899,12 +2492,21 @@
         <w:pStyle w:val="3"/>
         <w:rPr>
           <w:rStyle w:val="HTML0"/>
+          <w:rFonts w:asciiTheme="minorHAnsi" w:eastAsiaTheme="minorEastAsia" w:hAnsiTheme="minorHAnsi" w:cstheme="minorBidi"/>
+          <w:sz w:val="32"/>
+          <w:szCs w:val="21"/>
+        </w:rPr>
+      </w:pPr>
+      <w:bookmarkStart w:id="7" w:name="_Toc513028508"/>
+      <w:r>
+        <w:rPr>
+          <w:rStyle w:val="HTML0"/>
           <w:rFonts w:asciiTheme="minorHAnsi" w:eastAsiaTheme="minorEastAsia" w:hAnsiTheme="minorHAnsi" w:cstheme="minorBidi" w:hint="eastAsia"/>
           <w:sz w:val="32"/>
           <w:szCs w:val="21"/>
         </w:rPr>
-      </w:pPr>
-      <w:bookmarkStart w:id="7" w:name="_Toc513028508"/>
+        <w:t>4.</w:t>
+      </w:r>
       <w:r>
         <w:rPr>
           <w:rStyle w:val="HTML0"/>
@@ -2912,15 +2514,6 @@
           <w:sz w:val="32"/>
           <w:szCs w:val="21"/>
         </w:rPr>
-        <w:t>4.</w:t>
-      </w:r>
-      <w:r>
-        <w:rPr>
-          <w:rStyle w:val="HTML0"/>
-          <w:rFonts w:asciiTheme="minorHAnsi" w:eastAsiaTheme="minorEastAsia" w:hAnsiTheme="minorHAnsi" w:cstheme="minorBidi" w:hint="eastAsia"/>
-          <w:sz w:val="32"/>
-          <w:szCs w:val="21"/>
-        </w:rPr>
         <w:t>开机启动</w:t>
       </w:r>
       <w:bookmarkEnd w:id="7"/>
@@ -2929,54 +2522,27 @@
       <w:pPr>
         <w:pStyle w:val="HTML"/>
       </w:pPr>
-      <w:proofErr w:type="spellStart"/>
-      <w:r>
-        <w:rPr>
-          <w:rStyle w:val="HTML0"/>
-        </w:rPr>
-        <w:t>systemctl</w:t>
-      </w:r>
-      <w:proofErr w:type="spellEnd"/>
-      <w:r>
-        <w:rPr>
-          <w:rStyle w:val="HTML0"/>
-        </w:rPr>
-        <w:t xml:space="preserve"> enable </w:t>
-      </w:r>
-      <w:proofErr w:type="spellStart"/>
-      <w:r>
-        <w:rPr>
-          <w:rStyle w:val="HTML0"/>
-        </w:rPr>
-        <w:t>mysqld</w:t>
-      </w:r>
-      <w:proofErr w:type="spellEnd"/>
+      <w:r>
+        <w:rPr>
+          <w:rStyle w:val="HTML0"/>
+        </w:rPr>
+        <w:t>systemctl enable mysqld</w:t>
+      </w:r>
     </w:p>
     <w:p>
       <w:pPr>
         <w:pStyle w:val="HTML"/>
       </w:pPr>
-      <w:proofErr w:type="spellStart"/>
-      <w:r>
-        <w:rPr>
-          <w:rStyle w:val="HTML0"/>
-        </w:rPr>
-        <w:t>systemctl</w:t>
-      </w:r>
-      <w:proofErr w:type="spellEnd"/>
-      <w:r>
-        <w:rPr>
-          <w:rStyle w:val="HTML0"/>
-        </w:rPr>
-        <w:t xml:space="preserve"> daemon-reload</w:t>
+      <w:r>
+        <w:rPr>
+          <w:rStyle w:val="HTML0"/>
+        </w:rPr>
+        <w:t>systemctl daemon-reload</w:t>
       </w:r>
     </w:p>
     <w:p>
       <w:pPr>
         <w:pStyle w:val="3"/>
-        <w:rPr>
-          <w:rFonts w:hint="eastAsia"/>
-        </w:rPr>
       </w:pPr>
       <w:bookmarkStart w:id="8" w:name="_Toc513028509"/>
       <w:r>
@@ -3009,29 +2575,8 @@
       <w:pPr>
         <w:pStyle w:val="a7"/>
       </w:pPr>
-      <w:proofErr w:type="spellStart"/>
-      <w:r>
-        <w:t>mysql</w:t>
-      </w:r>
-      <w:proofErr w:type="spellEnd"/>
-      <w:r>
-        <w:t>安装完成之后，在/</w:t>
-      </w:r>
-      <w:proofErr w:type="spellStart"/>
-      <w:r>
-        <w:t>var</w:t>
-      </w:r>
-      <w:proofErr w:type="spellEnd"/>
-      <w:r>
-        <w:t>/log/mysqld.log文件中给root生成了一个默认密码。通过下面的方式找到root默认密码，然后登录</w:t>
-      </w:r>
-      <w:proofErr w:type="spellStart"/>
-      <w:r>
-        <w:t>mysql</w:t>
-      </w:r>
-      <w:proofErr w:type="spellEnd"/>
-      <w:r>
-        <w:t>进行修改：</w:t>
+      <w:r>
+        <w:t>mysql安装完成之后，在/var/log/mysqld.log文件中给root生成了一个默认密码。通过下面的方式找到root默认密码，然后登录mysql进行修改：</w:t>
       </w:r>
     </w:p>
     <w:p>
@@ -3048,21 +2593,7 @@
         <w:rPr>
           <w:rStyle w:val="HTML0"/>
         </w:rPr>
-        <w:t xml:space="preserve">&gt; </w:t>
-      </w:r>
-      <w:proofErr w:type="spellStart"/>
-      <w:r>
-        <w:rPr>
-          <w:rStyle w:val="HTML0"/>
-        </w:rPr>
-        <w:t>grep</w:t>
-      </w:r>
-      <w:proofErr w:type="spellEnd"/>
-      <w:r>
-        <w:rPr>
-          <w:rStyle w:val="HTML0"/>
-        </w:rPr>
-        <w:t xml:space="preserve"> </w:t>
+        <w:t xml:space="preserve">&gt; grep </w:t>
       </w:r>
       <w:r>
         <w:rPr>
@@ -3074,21 +2605,7 @@
         <w:rPr>
           <w:rStyle w:val="HTML0"/>
         </w:rPr>
-        <w:t xml:space="preserve"> /</w:t>
-      </w:r>
-      <w:proofErr w:type="spellStart"/>
-      <w:r>
-        <w:rPr>
-          <w:rStyle w:val="HTML0"/>
-        </w:rPr>
-        <w:t>var</w:t>
-      </w:r>
-      <w:proofErr w:type="spellEnd"/>
-      <w:r>
-        <w:rPr>
-          <w:rStyle w:val="HTML0"/>
-        </w:rPr>
-        <w:t>/</w:t>
+        <w:t xml:space="preserve"> /var/</w:t>
       </w:r>
       <w:r>
         <w:rPr>
@@ -3110,11 +2627,6 @@
       </w:r>
     </w:p>
     <w:p>
-      <w:pPr>
-        <w:rPr>
-          <w:rFonts w:hint="eastAsia"/>
-        </w:rPr>
-      </w:pPr>
       <w:r>
         <w:rPr>
           <w:noProof/>
@@ -3189,16 +2701,79 @@
         <w:rPr>
           <w:rStyle w:val="HTML0"/>
         </w:rPr>
+        <w:t xml:space="preserve"> mysql </w:t>
+      </w:r>
+      <w:r>
+        <w:rPr>
+          <w:rStyle w:val="hljs-attribute"/>
+        </w:rPr>
+        <w:t>-uroot</w:t>
+      </w:r>
+      <w:r>
+        <w:rPr>
+          <w:rStyle w:val="HTML0"/>
+        </w:rPr>
         <w:t xml:space="preserve"> </w:t>
       </w:r>
-      <w:proofErr w:type="spellStart"/>
+      <w:r>
+        <w:rPr>
+          <w:rStyle w:val="hljs-attribute"/>
+        </w:rPr>
+        <w:t>-p</w:t>
+      </w:r>
+    </w:p>
+    <w:p>
+      <w:pPr>
+        <w:pStyle w:val="HTML"/>
+      </w:pPr>
       <w:r>
         <w:rPr>
           <w:rStyle w:val="HTML0"/>
         </w:rPr>
         <w:t>mysql</w:t>
       </w:r>
-      <w:proofErr w:type="spellEnd"/>
+      <w:r>
+        <w:rPr>
+          <w:rStyle w:val="hljs-subst"/>
+        </w:rPr>
+        <w:t>&gt;</w:t>
+      </w:r>
+      <w:r>
+        <w:rPr>
+          <w:rStyle w:val="HTML0"/>
+        </w:rPr>
+        <w:t xml:space="preserve"> ALTER USER </w:t>
+      </w:r>
+      <w:r>
+        <w:rPr>
+          <w:rStyle w:val="hljs-string"/>
+        </w:rPr>
+        <w:t>'root'</w:t>
+      </w:r>
+      <w:r>
+        <w:rPr>
+          <w:rStyle w:val="HTML0"/>
+        </w:rPr>
+        <w:t>@</w:t>
+      </w:r>
+      <w:r>
+        <w:rPr>
+          <w:rStyle w:val="hljs-string"/>
+        </w:rPr>
+        <w:t>'localhost'</w:t>
+      </w:r>
+      <w:r>
+        <w:rPr>
+          <w:rStyle w:val="HTML0"/>
+        </w:rPr>
+        <w:t xml:space="preserve"> IDENTIFIED </w:t>
+      </w:r>
+      <w:r>
+        <w:rPr>
+          <w:rStyle w:val="hljs-keyword"/>
+        </w:rPr>
+        <w:t>BY</w:t>
+      </w:r>
       <w:r>
         <w:rPr>
           <w:rStyle w:val="HTML0"/>
@@ -3207,18 +2782,66 @@
       </w:r>
       <w:r>
         <w:rPr>
-          <w:rStyle w:val="hljs-attribute"/>
-        </w:rPr>
-        <w:t>-</w:t>
-      </w:r>
-      <w:proofErr w:type="spellStart"/>
-      <w:r>
-        <w:rPr>
-          <w:rStyle w:val="hljs-attribute"/>
-        </w:rPr>
-        <w:t>uroot</w:t>
-      </w:r>
-      <w:proofErr w:type="spellEnd"/>
+          <w:rStyle w:val="hljs-string"/>
+        </w:rPr>
+        <w:t>'</w:t>
+      </w:r>
+      <w:r>
+        <w:rPr>
+          <w:rStyle w:val="hljs-string"/>
+          <w:rFonts w:hint="eastAsia"/>
+        </w:rPr>
+        <w:t>123456</w:t>
+      </w:r>
+      <w:r>
+        <w:rPr>
+          <w:rStyle w:val="hljs-string"/>
+        </w:rPr>
+        <w:t>'</w:t>
+      </w:r>
+      <w:r>
+        <w:rPr>
+          <w:rStyle w:val="HTML0"/>
+        </w:rPr>
+        <w:t xml:space="preserve">; </w:t>
+      </w:r>
+    </w:p>
+    <w:p>
+      <w:pPr>
+        <w:pStyle w:val="a7"/>
+      </w:pPr>
+      <w:r>
+        <w:t>或者</w:t>
+      </w:r>
+    </w:p>
+    <w:p>
+      <w:pPr>
+        <w:pStyle w:val="HTML"/>
+      </w:pPr>
+      <w:r>
+        <w:rPr>
+          <w:rStyle w:val="HTML0"/>
+        </w:rPr>
+        <w:t xml:space="preserve">mysql&gt; </w:t>
+      </w:r>
+      <w:r>
+        <w:rPr>
+          <w:rStyle w:val="hljs-keyword"/>
+        </w:rPr>
+        <w:t>set</w:t>
+      </w:r>
+      <w:r>
+        <w:rPr>
+          <w:rStyle w:val="HTML0"/>
+        </w:rPr>
+        <w:t xml:space="preserve"> password </w:t>
+      </w:r>
+      <w:r>
+        <w:rPr>
+          <w:rStyle w:val="hljs-keyword"/>
+        </w:rPr>
+        <w:t>for</w:t>
+      </w:r>
       <w:r>
         <w:rPr>
           <w:rStyle w:val="HTML0"/>
@@ -3227,109 +2850,52 @@
       </w:r>
       <w:r>
         <w:rPr>
-          <w:rStyle w:val="hljs-attribute"/>
-        </w:rPr>
-        <w:t>-p</w:t>
-      </w:r>
-    </w:p>
-    <w:p>
-      <w:pPr>
-        <w:pStyle w:val="HTML"/>
-      </w:pPr>
-      <w:proofErr w:type="spellStart"/>
-      <w:r>
-        <w:rPr>
-          <w:rStyle w:val="HTML0"/>
-        </w:rPr>
-        <w:t>mysql</w:t>
-      </w:r>
-      <w:proofErr w:type="spellEnd"/>
-      <w:r>
-        <w:rPr>
-          <w:rStyle w:val="hljs-subst"/>
-        </w:rPr>
-        <w:t>&gt;</w:t>
-      </w:r>
-      <w:r>
-        <w:rPr>
-          <w:rStyle w:val="HTML0"/>
-        </w:rPr>
-        <w:t xml:space="preserve"> ALTER USER </w:t>
-      </w:r>
-      <w:r>
-        <w:rPr>
           <w:rStyle w:val="hljs-string"/>
         </w:rPr>
+        <w:t>'root'</w:t>
+      </w:r>
+      <w:r>
+        <w:rPr>
+          <w:rStyle w:val="HTML0"/>
+        </w:rPr>
+        <w:t>@</w:t>
+      </w:r>
+      <w:r>
+        <w:rPr>
+          <w:rStyle w:val="hljs-string"/>
+        </w:rPr>
+        <w:t>'localhost'</w:t>
+      </w:r>
+      <w:r>
+        <w:rPr>
+          <w:rStyle w:val="HTML0"/>
+        </w:rPr>
+        <w:t>=password(</w:t>
+      </w:r>
+      <w:r>
+        <w:rPr>
+          <w:rStyle w:val="hljs-string"/>
+        </w:rPr>
         <w:t>'</w:t>
       </w:r>
-      <w:proofErr w:type="spellStart"/>
       <w:r>
         <w:rPr>
           <w:rStyle w:val="hljs-string"/>
-        </w:rPr>
-        <w:t>root'</w:t>
-      </w:r>
-      <w:r>
-        <w:rPr>
-          <w:rStyle w:val="HTML0"/>
-        </w:rPr>
-        <w:t>@</w:t>
+          <w:rFonts w:hint="eastAsia"/>
+        </w:rPr>
+        <w:t>123456</w:t>
       </w:r>
       <w:r>
         <w:rPr>
           <w:rStyle w:val="hljs-string"/>
         </w:rPr>
-        <w:t>'localhost</w:t>
-      </w:r>
-      <w:proofErr w:type="spellEnd"/>
-      <w:r>
-        <w:rPr>
-          <w:rStyle w:val="hljs-string"/>
-        </w:rPr>
         <w:t>'</w:t>
       </w:r>
       <w:r>
         <w:rPr>
           <w:rStyle w:val="HTML0"/>
         </w:rPr>
-        <w:t xml:space="preserve"> IDENTIFIED </w:t>
-      </w:r>
-      <w:r>
-        <w:rPr>
-          <w:rStyle w:val="hljs-keyword"/>
-        </w:rPr>
-        <w:t>BY</w:t>
-      </w:r>
-      <w:r>
-        <w:rPr>
-          <w:rStyle w:val="HTML0"/>
-        </w:rPr>
-        <w:t xml:space="preserve"> </w:t>
-      </w:r>
-      <w:r>
-        <w:rPr>
-          <w:rStyle w:val="hljs-string"/>
-        </w:rPr>
-        <w:t>'</w:t>
-      </w:r>
-      <w:r>
-        <w:rPr>
-          <w:rStyle w:val="hljs-string"/>
-          <w:rFonts w:hint="eastAsia"/>
-        </w:rPr>
-        <w:t>123456</w:t>
-      </w:r>
-      <w:r>
-        <w:rPr>
-          <w:rStyle w:val="hljs-string"/>
-        </w:rPr>
-        <w:t>'</w:t>
-      </w:r>
-      <w:r>
-        <w:rPr>
-          <w:rStyle w:val="HTML0"/>
-        </w:rPr>
-        <w:t xml:space="preserve">; </w:t>
+        <w:t xml:space="preserve">); </w:t>
       </w:r>
     </w:p>
     <w:p>
@@ -3337,137 +2903,10 @@
         <w:pStyle w:val="a7"/>
       </w:pPr>
       <w:r>
-        <w:t>或者</w:t>
-      </w:r>
-    </w:p>
-    <w:p>
-      <w:pPr>
-        <w:pStyle w:val="HTML"/>
-      </w:pPr>
-      <w:proofErr w:type="spellStart"/>
-      <w:r>
-        <w:rPr>
-          <w:rStyle w:val="HTML0"/>
-        </w:rPr>
-        <w:t>mysql</w:t>
-      </w:r>
-      <w:proofErr w:type="spellEnd"/>
-      <w:r>
-        <w:rPr>
-          <w:rStyle w:val="HTML0"/>
-        </w:rPr>
-        <w:t xml:space="preserve">&gt; </w:t>
-      </w:r>
-      <w:r>
-        <w:rPr>
-          <w:rStyle w:val="hljs-keyword"/>
-        </w:rPr>
-        <w:t>set</w:t>
-      </w:r>
-      <w:r>
-        <w:rPr>
-          <w:rStyle w:val="HTML0"/>
-        </w:rPr>
-        <w:t xml:space="preserve"> password </w:t>
-      </w:r>
-      <w:r>
-        <w:rPr>
-          <w:rStyle w:val="hljs-keyword"/>
-        </w:rPr>
-        <w:t>for</w:t>
-      </w:r>
-      <w:r>
-        <w:rPr>
-          <w:rStyle w:val="HTML0"/>
-        </w:rPr>
-        <w:t xml:space="preserve"> </w:t>
-      </w:r>
-      <w:r>
-        <w:rPr>
-          <w:rStyle w:val="hljs-string"/>
-        </w:rPr>
-        <w:t>'</w:t>
-      </w:r>
-      <w:proofErr w:type="spellStart"/>
-      <w:r>
-        <w:rPr>
-          <w:rStyle w:val="hljs-string"/>
-        </w:rPr>
-        <w:t>root'</w:t>
-      </w:r>
-      <w:r>
-        <w:rPr>
-          <w:rStyle w:val="HTML0"/>
-        </w:rPr>
-        <w:t>@</w:t>
-      </w:r>
-      <w:r>
-        <w:rPr>
-          <w:rStyle w:val="hljs-string"/>
-        </w:rPr>
-        <w:t>'localhost</w:t>
-      </w:r>
-      <w:proofErr w:type="spellEnd"/>
-      <w:r>
-        <w:rPr>
-          <w:rStyle w:val="hljs-string"/>
-        </w:rPr>
-        <w:t>'</w:t>
-      </w:r>
-      <w:r>
-        <w:rPr>
-          <w:rStyle w:val="HTML0"/>
-        </w:rPr>
-        <w:t>=password(</w:t>
-      </w:r>
-      <w:r>
-        <w:rPr>
-          <w:rStyle w:val="hljs-string"/>
-        </w:rPr>
-        <w:t>'</w:t>
-      </w:r>
-      <w:r>
-        <w:rPr>
-          <w:rStyle w:val="hljs-string"/>
-          <w:rFonts w:hint="eastAsia"/>
-        </w:rPr>
-        <w:t>123456</w:t>
-      </w:r>
-      <w:r>
-        <w:rPr>
-          <w:rStyle w:val="hljs-string"/>
-        </w:rPr>
-        <w:t>'</w:t>
-      </w:r>
-      <w:r>
-        <w:rPr>
-          <w:rStyle w:val="HTML0"/>
-        </w:rPr>
-        <w:t xml:space="preserve">); </w:t>
-      </w:r>
-    </w:p>
-    <w:p>
-      <w:pPr>
-        <w:pStyle w:val="a7"/>
-      </w:pPr>
-      <w:r>
-        <w:t>注意：mysql5.7默认安装了密码安全检查插件（</w:t>
-      </w:r>
-      <w:proofErr w:type="spellStart"/>
-      <w:r>
-        <w:t>validate_password</w:t>
-      </w:r>
-      <w:proofErr w:type="spellEnd"/>
-      <w:r>
-        <w:t xml:space="preserve">），默认密码检查策略要求密码必须包含：大小写字母、数字和特殊符号，并且长度不能少于8位。否则会提示ERROR 1819 (HY000): Your password does not satisfy the current policy requirements错误，如下图所示： </w:t>
-      </w:r>
-    </w:p>
-    <w:p>
-      <w:pPr>
-        <w:rPr>
-          <w:rFonts w:hint="eastAsia"/>
-        </w:rPr>
-      </w:pPr>
+        <w:t xml:space="preserve">注意：mysql5.7默认安装了密码安全检查插件（validate_password），默认密码检查策略要求密码必须包含：大小写字母、数字和特殊符号，并且长度不能少于8位。否则会提示ERROR 1819 (HY000): Your password does not satisfy the current policy requirements错误，如下图所示： </w:t>
+      </w:r>
+    </w:p>
+    <w:p>
       <w:r>
         <w:rPr>
           <w:rFonts w:hint="eastAsia"/>
@@ -3485,11 +2924,9 @@
       <w:r>
         <w:t>通过</w:t>
       </w:r>
-      <w:proofErr w:type="spellStart"/>
       <w:r>
         <w:t>msyql</w:t>
       </w:r>
-      <w:proofErr w:type="spellEnd"/>
       <w:r>
         <w:t>环境变量可以查看密码策略的相关信息：</w:t>
       </w:r>
@@ -3499,7 +2936,6 @@
         <w:pStyle w:val="HTML"/>
         <w:rPr>
           <w:rStyle w:val="hljs-comment"/>
-          <w:rFonts w:hint="eastAsia"/>
         </w:rPr>
       </w:pPr>
       <w:r>
@@ -3528,11 +2964,6 @@
       </w:r>
     </w:p>
     <w:p>
-      <w:pPr>
-        <w:rPr>
-          <w:rFonts w:hint="eastAsia"/>
-        </w:rPr>
-      </w:pPr>
       <w:r>
         <w:rPr>
           <w:noProof/>
@@ -3588,68 +3019,28 @@
       <w:pPr>
         <w:pStyle w:val="a7"/>
       </w:pPr>
-      <w:proofErr w:type="spellStart"/>
-      <w:r>
-        <w:t>validate_password_policy</w:t>
-      </w:r>
-      <w:proofErr w:type="spellEnd"/>
-      <w:r>
-        <w:t xml:space="preserve">：密码策略，默认为MEDIUM策略 </w:t>
+      <w:r>
+        <w:t xml:space="preserve">validate_password_policy：密码策略，默认为MEDIUM策略 </w:t>
       </w:r>
       <w:r>
         <w:br/>
-      </w:r>
-      <w:proofErr w:type="spellStart"/>
-      <w:r>
-        <w:t>validate_password_dictionary_file</w:t>
-      </w:r>
-      <w:proofErr w:type="spellEnd"/>
-      <w:r>
-        <w:t xml:space="preserve">：密码策略文件，策略为STRONG才需要 </w:t>
+        <w:t xml:space="preserve">validate_password_dictionary_file：密码策略文件，策略为STRONG才需要 </w:t>
       </w:r>
       <w:r>
         <w:br/>
-      </w:r>
-      <w:proofErr w:type="spellStart"/>
-      <w:r>
-        <w:t>validate_password_length</w:t>
-      </w:r>
-      <w:proofErr w:type="spellEnd"/>
-      <w:r>
-        <w:t xml:space="preserve">：密码最少长度 </w:t>
+        <w:t xml:space="preserve">validate_password_length：密码最少长度 </w:t>
       </w:r>
       <w:r>
         <w:br/>
-      </w:r>
-      <w:proofErr w:type="spellStart"/>
-      <w:r>
-        <w:t>validate_password_mixed_case_count</w:t>
-      </w:r>
-      <w:proofErr w:type="spellEnd"/>
-      <w:r>
-        <w:t xml:space="preserve">：大小写字符长度，至少1个 </w:t>
+        <w:t xml:space="preserve">validate_password_mixed_case_count：大小写字符长度，至少1个 </w:t>
       </w:r>
       <w:r>
         <w:br/>
-      </w:r>
-      <w:proofErr w:type="spellStart"/>
-      <w:r>
-        <w:t>validate_password_number_count</w:t>
-      </w:r>
-      <w:proofErr w:type="spellEnd"/>
-      <w:r>
-        <w:t xml:space="preserve"> ：数字至少1个 </w:t>
+        <w:t xml:space="preserve">validate_password_number_count ：数字至少1个 </w:t>
       </w:r>
       <w:r>
         <w:br/>
-      </w:r>
-      <w:proofErr w:type="spellStart"/>
-      <w:r>
-        <w:t>validate_password_special_char_count</w:t>
-      </w:r>
-      <w:proofErr w:type="spellEnd"/>
-      <w:r>
-        <w:t xml:space="preserve">：特殊字符至少1个 </w:t>
+        <w:t xml:space="preserve">validate_password_special_char_count：特殊字符至少1个 </w:t>
       </w:r>
       <w:r>
         <w:br/>
@@ -3877,13 +3268,8 @@
       <w:pPr>
         <w:pStyle w:val="a7"/>
       </w:pPr>
-      <w:proofErr w:type="spellStart"/>
-      <w:r>
-        <w:t>MySQL</w:t>
-      </w:r>
-      <w:proofErr w:type="spellEnd"/>
-      <w:r>
-        <w:t>官网密码策略详细说明：http://dev.mysql.com/doc/refman/5.7/en/validate-password-options-variables.html#sysvar_validate_password_policy</w:t>
+      <w:r>
+        <w:t>MySQL官网密码策略详细说明：http://dev.mysql.com/doc/refman/5.7/en/validate-password-options-variables.html#sysvar_validate_password_policy</w:t>
       </w:r>
     </w:p>
     <w:p>
@@ -3899,15 +3285,7 @@
         <w:pStyle w:val="a7"/>
       </w:pPr>
       <w:r>
-        <w:t>在/etc/my.cnf文件添加</w:t>
-      </w:r>
-      <w:proofErr w:type="spellStart"/>
-      <w:r>
-        <w:t>validate_password_policy</w:t>
-      </w:r>
-      <w:proofErr w:type="spellEnd"/>
-      <w:r>
-        <w:t>配置，指定密码策略</w:t>
+        <w:t>在/etc/my.cnf文件添加validate_password_policy配置，指定密码策略</w:t>
       </w:r>
     </w:p>
     <w:p>
@@ -3929,19 +3307,11 @@
       <w:pPr>
         <w:pStyle w:val="HTML"/>
       </w:pPr>
-      <w:proofErr w:type="spellStart"/>
-      <w:r>
-        <w:rPr>
-          <w:rStyle w:val="HTML0"/>
-        </w:rPr>
-        <w:t>validate_password_policy</w:t>
-      </w:r>
-      <w:proofErr w:type="spellEnd"/>
-      <w:r>
-        <w:rPr>
-          <w:rStyle w:val="HTML0"/>
-        </w:rPr>
-        <w:t>=</w:t>
+      <w:r>
+        <w:rPr>
+          <w:rStyle w:val="HTML0"/>
+        </w:rPr>
+        <w:t>validate_password_policy=</w:t>
       </w:r>
       <w:r>
         <w:rPr>
@@ -3962,25 +3332,291 @@
       <w:pPr>
         <w:pStyle w:val="HTML"/>
       </w:pPr>
-      <w:proofErr w:type="spellStart"/>
       <w:r>
         <w:rPr>
           <w:rStyle w:val="hljs-setting"/>
         </w:rPr>
-        <w:t>validate_password</w:t>
-      </w:r>
-      <w:proofErr w:type="spellEnd"/>
+        <w:t xml:space="preserve">validate_password = </w:t>
+      </w:r>
+      <w:r>
+        <w:rPr>
+          <w:rStyle w:val="hljs-keyword"/>
+        </w:rPr>
+        <w:t>off</w:t>
+      </w:r>
+    </w:p>
+    <w:p>
+      <w:pPr>
+        <w:pStyle w:val="a7"/>
+      </w:pPr>
+      <w:r>
+        <w:t>重新启动mysql服务使配置生效：</w:t>
+      </w:r>
+    </w:p>
+    <w:p>
+      <w:pPr>
+        <w:pStyle w:val="HTML"/>
+      </w:pPr>
+      <w:r>
+        <w:rPr>
+          <w:rStyle w:val="HTML0"/>
+        </w:rPr>
+        <w:t>systemctl restart mysqld</w:t>
+      </w:r>
+    </w:p>
+    <w:p/>
+    <w:p>
+      <w:pPr>
+        <w:pStyle w:val="3"/>
+      </w:pPr>
+      <w:bookmarkStart w:id="9" w:name="_Toc513028510"/>
+      <w:r>
+        <w:rPr>
+          <w:rFonts w:hint="eastAsia"/>
+        </w:rPr>
+        <w:t>6.</w:t>
+      </w:r>
+      <w:r>
+        <w:rPr>
+          <w:rFonts w:hint="eastAsia"/>
+        </w:rPr>
+        <w:t>添加远程登录用户</w:t>
+      </w:r>
+      <w:bookmarkEnd w:id="9"/>
+    </w:p>
+    <w:p>
+      <w:pPr>
+        <w:pStyle w:val="a7"/>
+      </w:pPr>
+      <w:r>
+        <w:t>默认只允许root帐户在本地登录，如果要在其它机器上连接mysql，必须修改root允许远程连接，或者添加一个允许远程连接的帐户，为了安全起见，我添加一个新的帐户：</w:t>
+      </w:r>
+    </w:p>
+    <w:p>
+      <w:pPr>
+        <w:pStyle w:val="HTML"/>
+      </w:pPr>
+      <w:r>
+        <w:rPr>
+          <w:rStyle w:val="HTML0"/>
+        </w:rPr>
+        <w:t>mysql</w:t>
+      </w:r>
+      <w:r>
+        <w:rPr>
+          <w:rStyle w:val="hljs-subst"/>
+        </w:rPr>
+        <w:t>&gt;</w:t>
+      </w:r>
+      <w:r>
+        <w:rPr>
+          <w:rStyle w:val="HTML0"/>
+        </w:rPr>
+        <w:t xml:space="preserve"> GRANT </w:t>
+      </w:r>
+      <w:r>
+        <w:rPr>
+          <w:rStyle w:val="hljs-literal"/>
+        </w:rPr>
+        <w:t>ALL</w:t>
+      </w:r>
+      <w:r>
+        <w:rPr>
+          <w:rStyle w:val="HTML0"/>
+        </w:rPr>
+        <w:t xml:space="preserve"> PRIVILEGES </w:t>
+      </w:r>
+      <w:r>
+        <w:rPr>
+          <w:rStyle w:val="hljs-keyword"/>
+        </w:rPr>
+        <w:t>ON</w:t>
+      </w:r>
+      <w:r>
+        <w:rPr>
+          <w:rStyle w:val="HTML0"/>
+        </w:rPr>
+        <w:t xml:space="preserve"> </w:t>
+      </w:r>
+      <w:r>
+        <w:rPr>
+          <w:rStyle w:val="hljs-subst"/>
+        </w:rPr>
+        <w:t>*</w:t>
+      </w:r>
+      <w:r>
+        <w:rPr>
+          <w:rStyle w:val="hljs-builtin"/>
+        </w:rPr>
+        <w:t>.</w:t>
+      </w:r>
+      <w:r>
+        <w:rPr>
+          <w:rStyle w:val="hljs-subst"/>
+        </w:rPr>
+        <w:t>*</w:t>
+      </w:r>
+      <w:r>
+        <w:rPr>
+          <w:rStyle w:val="HTML0"/>
+        </w:rPr>
+        <w:t xml:space="preserve"> </w:t>
+      </w:r>
+      <w:r>
+        <w:rPr>
+          <w:rStyle w:val="hljs-keyword"/>
+        </w:rPr>
+        <w:t>TO</w:t>
+      </w:r>
+      <w:r>
+        <w:rPr>
+          <w:rStyle w:val="HTML0"/>
+        </w:rPr>
+        <w:t xml:space="preserve"> </w:t>
+      </w:r>
+      <w:r>
+        <w:rPr>
+          <w:rStyle w:val="hljs-string"/>
+        </w:rPr>
+        <w:t>'yangxin'</w:t>
+      </w:r>
+      <w:r>
+        <w:rPr>
+          <w:rStyle w:val="HTML0"/>
+        </w:rPr>
+        <w:t>@</w:t>
+      </w:r>
+      <w:r>
+        <w:rPr>
+          <w:rStyle w:val="hljs-string"/>
+        </w:rPr>
+        <w:t>'%'</w:t>
+      </w:r>
+      <w:r>
+        <w:rPr>
+          <w:rStyle w:val="HTML0"/>
+        </w:rPr>
+        <w:t xml:space="preserve"> IDENTIFIED </w:t>
+      </w:r>
+      <w:r>
+        <w:rPr>
+          <w:rStyle w:val="hljs-keyword"/>
+        </w:rPr>
+        <w:t>BY</w:t>
+      </w:r>
+      <w:r>
+        <w:rPr>
+          <w:rStyle w:val="HTML0"/>
+        </w:rPr>
+        <w:t xml:space="preserve"> </w:t>
+      </w:r>
+      <w:r>
+        <w:rPr>
+          <w:rStyle w:val="hljs-string"/>
+        </w:rPr>
+        <w:t>'Yangxin0917!'</w:t>
+      </w:r>
+      <w:r>
+        <w:rPr>
+          <w:rStyle w:val="HTML0"/>
+        </w:rPr>
+        <w:t xml:space="preserve"> </w:t>
+      </w:r>
+      <w:r>
+        <w:rPr>
+          <w:rStyle w:val="hljs-keyword"/>
+        </w:rPr>
+        <w:t>WITH</w:t>
+      </w:r>
+      <w:r>
+        <w:rPr>
+          <w:rStyle w:val="HTML0"/>
+        </w:rPr>
+        <w:t xml:space="preserve"> GRANT OPTION;</w:t>
+      </w:r>
+    </w:p>
+    <w:p>
+      <w:pPr>
+        <w:pStyle w:val="3"/>
+      </w:pPr>
+      <w:bookmarkStart w:id="10" w:name="_Toc513028511"/>
+      <w:r>
+        <w:rPr>
+          <w:rFonts w:hint="eastAsia"/>
+        </w:rPr>
+        <w:t>7.</w:t>
+      </w:r>
+      <w:r>
+        <w:rPr>
+          <w:rFonts w:hint="eastAsia"/>
+        </w:rPr>
+        <w:t>配置默认编码为</w:t>
+      </w:r>
+      <w:r>
+        <w:rPr>
+          <w:rFonts w:hint="eastAsia"/>
+        </w:rPr>
+        <w:t>utf8</w:t>
+      </w:r>
+      <w:bookmarkEnd w:id="10"/>
+    </w:p>
+    <w:p>
+      <w:pPr>
+        <w:pStyle w:val="a7"/>
+      </w:pPr>
+      <w:r>
+        <w:t>修改/etc/my.cnf配置文件，在[mysqld]下添加编码配置，如下所示：</w:t>
+      </w:r>
+    </w:p>
+    <w:p>
+      <w:pPr>
+        <w:pStyle w:val="HTML"/>
+        <w:rPr>
+          <w:rStyle w:val="HTML0"/>
+        </w:rPr>
+      </w:pPr>
+      <w:r>
+        <w:rPr>
+          <w:rStyle w:val="hljs-title"/>
+        </w:rPr>
+        <w:t>[mysqld]</w:t>
+      </w:r>
+    </w:p>
+    <w:p>
+      <w:pPr>
+        <w:pStyle w:val="HTML"/>
+        <w:rPr>
+          <w:rStyle w:val="HTML0"/>
+        </w:rPr>
+      </w:pPr>
       <w:r>
         <w:rPr>
           <w:rStyle w:val="hljs-setting"/>
         </w:rPr>
-        <w:t xml:space="preserve"> = </w:t>
-      </w:r>
-      <w:r>
-        <w:rPr>
-          <w:rStyle w:val="hljs-keyword"/>
-        </w:rPr>
-        <w:t>off</w:t>
+        <w:t>character_set_server=</w:t>
+      </w:r>
+      <w:r>
+        <w:rPr>
+          <w:rStyle w:val="hljs-value"/>
+        </w:rPr>
+        <w:t>utf8</w:t>
+      </w:r>
+    </w:p>
+    <w:p>
+      <w:pPr>
+        <w:pStyle w:val="HTML"/>
+      </w:pPr>
+      <w:r>
+        <w:rPr>
+          <w:rStyle w:val="hljs-setting"/>
+        </w:rPr>
+        <w:t>init_connect=</w:t>
+      </w:r>
+      <w:r>
+        <w:rPr>
+          <w:rStyle w:val="hljs-value"/>
+        </w:rPr>
+        <w:t>'SET NAMES utf8'</w:t>
       </w:r>
     </w:p>
     <w:p>
@@ -3988,395 +3624,10 @@
         <w:pStyle w:val="a7"/>
       </w:pPr>
       <w:r>
-        <w:t>重新启动</w:t>
-      </w:r>
-      <w:proofErr w:type="spellStart"/>
-      <w:r>
-        <w:t>mysql</w:t>
-      </w:r>
-      <w:proofErr w:type="spellEnd"/>
-      <w:r>
-        <w:t>服务使配置生效：</w:t>
-      </w:r>
-    </w:p>
-    <w:p>
-      <w:pPr>
-        <w:pStyle w:val="HTML"/>
-      </w:pPr>
-      <w:proofErr w:type="spellStart"/>
-      <w:r>
-        <w:rPr>
-          <w:rStyle w:val="HTML0"/>
-        </w:rPr>
-        <w:t>systemctl</w:t>
-      </w:r>
-      <w:proofErr w:type="spellEnd"/>
-      <w:r>
-        <w:rPr>
-          <w:rStyle w:val="HTML0"/>
-        </w:rPr>
-        <w:t xml:space="preserve"> restart </w:t>
-      </w:r>
-      <w:proofErr w:type="spellStart"/>
-      <w:r>
-        <w:rPr>
-          <w:rStyle w:val="HTML0"/>
-        </w:rPr>
-        <w:t>mysqld</w:t>
-      </w:r>
-      <w:proofErr w:type="spellEnd"/>
-    </w:p>
-    <w:p>
-      <w:pPr>
-        <w:rPr>
-          <w:rFonts w:hint="eastAsia"/>
-        </w:rPr>
-      </w:pPr>
-    </w:p>
-    <w:p>
-      <w:pPr>
-        <w:pStyle w:val="3"/>
-        <w:rPr>
-          <w:rFonts w:hint="eastAsia"/>
-        </w:rPr>
-      </w:pPr>
-      <w:bookmarkStart w:id="9" w:name="_Toc513028510"/>
-      <w:r>
-        <w:rPr>
-          <w:rFonts w:hint="eastAsia"/>
-        </w:rPr>
-        <w:t>6.</w:t>
-      </w:r>
-      <w:r>
-        <w:rPr>
-          <w:rFonts w:hint="eastAsia"/>
-        </w:rPr>
-        <w:t>添加远程登录用户</w:t>
-      </w:r>
-      <w:bookmarkEnd w:id="9"/>
-    </w:p>
-    <w:p>
-      <w:pPr>
-        <w:pStyle w:val="a7"/>
-      </w:pPr>
-      <w:r>
-        <w:t>默认只允许root帐户在本地登录，如果要在其它机器上连接</w:t>
-      </w:r>
-      <w:proofErr w:type="spellStart"/>
-      <w:r>
-        <w:t>mysql</w:t>
-      </w:r>
-      <w:proofErr w:type="spellEnd"/>
-      <w:r>
-        <w:t>，必须修改root允许远程连接，或者添加一个允许远程连接的帐户，为了安全起见，我添加一个新的帐户：</w:t>
-      </w:r>
-    </w:p>
-    <w:p>
-      <w:pPr>
-        <w:pStyle w:val="HTML"/>
-      </w:pPr>
-      <w:proofErr w:type="spellStart"/>
-      <w:r>
-        <w:rPr>
-          <w:rStyle w:val="HTML0"/>
-        </w:rPr>
-        <w:t>mysql</w:t>
-      </w:r>
-      <w:proofErr w:type="spellEnd"/>
-      <w:r>
-        <w:rPr>
-          <w:rStyle w:val="hljs-subst"/>
-        </w:rPr>
-        <w:t>&gt;</w:t>
-      </w:r>
-      <w:r>
-        <w:rPr>
-          <w:rStyle w:val="HTML0"/>
-        </w:rPr>
-        <w:t xml:space="preserve"> GRANT </w:t>
-      </w:r>
-      <w:r>
-        <w:rPr>
-          <w:rStyle w:val="hljs-literal"/>
-        </w:rPr>
-        <w:t>ALL</w:t>
-      </w:r>
-      <w:r>
-        <w:rPr>
-          <w:rStyle w:val="HTML0"/>
-        </w:rPr>
-        <w:t xml:space="preserve"> PRIVILEGES </w:t>
-      </w:r>
-      <w:r>
-        <w:rPr>
-          <w:rStyle w:val="hljs-keyword"/>
-        </w:rPr>
-        <w:t>ON</w:t>
-      </w:r>
-      <w:r>
-        <w:rPr>
-          <w:rStyle w:val="HTML0"/>
-        </w:rPr>
-        <w:t xml:space="preserve"> </w:t>
-      </w:r>
-      <w:r>
-        <w:rPr>
-          <w:rStyle w:val="hljs-subst"/>
-        </w:rPr>
-        <w:t>*</w:t>
-      </w:r>
-      <w:r>
-        <w:rPr>
-          <w:rStyle w:val="hljs-builtin"/>
-        </w:rPr>
-        <w:t>.</w:t>
-      </w:r>
-      <w:r>
-        <w:rPr>
-          <w:rStyle w:val="hljs-subst"/>
-        </w:rPr>
-        <w:t>*</w:t>
-      </w:r>
-      <w:r>
-        <w:rPr>
-          <w:rStyle w:val="HTML0"/>
-        </w:rPr>
-        <w:t xml:space="preserve"> </w:t>
-      </w:r>
-      <w:r>
-        <w:rPr>
-          <w:rStyle w:val="hljs-keyword"/>
-        </w:rPr>
-        <w:t>TO</w:t>
-      </w:r>
-      <w:r>
-        <w:rPr>
-          <w:rStyle w:val="HTML0"/>
-        </w:rPr>
-        <w:t xml:space="preserve"> </w:t>
-      </w:r>
-      <w:r>
-        <w:rPr>
-          <w:rStyle w:val="hljs-string"/>
-        </w:rPr>
-        <w:t>'</w:t>
-      </w:r>
-      <w:proofErr w:type="spellStart"/>
-      <w:r>
-        <w:rPr>
-          <w:rStyle w:val="hljs-string"/>
-        </w:rPr>
-        <w:t>yangxin</w:t>
-      </w:r>
-      <w:proofErr w:type="spellEnd"/>
-      <w:r>
-        <w:rPr>
-          <w:rStyle w:val="hljs-string"/>
-        </w:rPr>
-        <w:t>'</w:t>
-      </w:r>
-      <w:r>
-        <w:rPr>
-          <w:rStyle w:val="HTML0"/>
-        </w:rPr>
-        <w:t>@</w:t>
-      </w:r>
-      <w:r>
-        <w:rPr>
-          <w:rStyle w:val="hljs-string"/>
-        </w:rPr>
-        <w:t>'%'</w:t>
-      </w:r>
-      <w:r>
-        <w:rPr>
-          <w:rStyle w:val="HTML0"/>
-        </w:rPr>
-        <w:t xml:space="preserve"> IDENTIFIED </w:t>
-      </w:r>
-      <w:r>
-        <w:rPr>
-          <w:rStyle w:val="hljs-keyword"/>
-        </w:rPr>
-        <w:t>BY</w:t>
-      </w:r>
-      <w:r>
-        <w:rPr>
-          <w:rStyle w:val="HTML0"/>
-        </w:rPr>
-        <w:t xml:space="preserve"> </w:t>
-      </w:r>
-      <w:r>
-        <w:rPr>
-          <w:rStyle w:val="hljs-string"/>
-        </w:rPr>
-        <w:t>'Yangxin0917!'</w:t>
-      </w:r>
-      <w:r>
-        <w:rPr>
-          <w:rStyle w:val="HTML0"/>
-        </w:rPr>
-        <w:t xml:space="preserve"> </w:t>
-      </w:r>
-      <w:r>
-        <w:rPr>
-          <w:rStyle w:val="hljs-keyword"/>
-        </w:rPr>
-        <w:t>WITH</w:t>
-      </w:r>
-      <w:r>
-        <w:rPr>
-          <w:rStyle w:val="HTML0"/>
-        </w:rPr>
-        <w:t xml:space="preserve"> GRANT OPTION;</w:t>
-      </w:r>
-    </w:p>
-    <w:p>
-      <w:pPr>
-        <w:pStyle w:val="3"/>
-        <w:rPr>
-          <w:rFonts w:hint="eastAsia"/>
-        </w:rPr>
-      </w:pPr>
-      <w:bookmarkStart w:id="10" w:name="_Toc513028511"/>
-      <w:r>
-        <w:rPr>
-          <w:rFonts w:hint="eastAsia"/>
-        </w:rPr>
-        <w:t>7.</w:t>
-      </w:r>
-      <w:r>
-        <w:rPr>
-          <w:rFonts w:hint="eastAsia"/>
-        </w:rPr>
-        <w:t>配置默认编码为</w:t>
-      </w:r>
-      <w:r>
-        <w:rPr>
-          <w:rFonts w:hint="eastAsia"/>
-        </w:rPr>
-        <w:t>utf8</w:t>
-      </w:r>
-      <w:bookmarkEnd w:id="10"/>
-    </w:p>
-    <w:p>
-      <w:pPr>
-        <w:pStyle w:val="a7"/>
-      </w:pPr>
-      <w:r>
-        <w:t>修改/etc/my.cnf配置文件，在[</w:t>
-      </w:r>
-      <w:proofErr w:type="spellStart"/>
-      <w:r>
-        <w:t>mysqld</w:t>
-      </w:r>
-      <w:proofErr w:type="spellEnd"/>
-      <w:r>
-        <w:t>]下添加编码配置，如下所示：</w:t>
-      </w:r>
-    </w:p>
-    <w:p>
-      <w:pPr>
-        <w:pStyle w:val="HTML"/>
-        <w:rPr>
-          <w:rStyle w:val="HTML0"/>
-        </w:rPr>
-      </w:pPr>
-      <w:r>
-        <w:rPr>
-          <w:rStyle w:val="hljs-title"/>
-        </w:rPr>
-        <w:t>[</w:t>
-      </w:r>
-      <w:proofErr w:type="spellStart"/>
-      <w:r>
-        <w:rPr>
-          <w:rStyle w:val="hljs-title"/>
-        </w:rPr>
-        <w:t>mysqld</w:t>
-      </w:r>
-      <w:proofErr w:type="spellEnd"/>
-      <w:r>
-        <w:rPr>
-          <w:rStyle w:val="hljs-title"/>
-        </w:rPr>
-        <w:t>]</w:t>
-      </w:r>
-    </w:p>
-    <w:p>
-      <w:pPr>
-        <w:pStyle w:val="HTML"/>
-        <w:rPr>
-          <w:rStyle w:val="HTML0"/>
-        </w:rPr>
-      </w:pPr>
-      <w:proofErr w:type="spellStart"/>
-      <w:r>
-        <w:rPr>
-          <w:rStyle w:val="hljs-setting"/>
-        </w:rPr>
-        <w:t>character_set_server</w:t>
-      </w:r>
-      <w:proofErr w:type="spellEnd"/>
-      <w:r>
-        <w:rPr>
-          <w:rStyle w:val="hljs-setting"/>
-        </w:rPr>
-        <w:t>=</w:t>
-      </w:r>
-      <w:r>
-        <w:rPr>
-          <w:rStyle w:val="hljs-value"/>
-        </w:rPr>
-        <w:t>utf8</w:t>
-      </w:r>
-    </w:p>
-    <w:p>
-      <w:pPr>
-        <w:pStyle w:val="HTML"/>
-      </w:pPr>
-      <w:proofErr w:type="spellStart"/>
-      <w:r>
-        <w:rPr>
-          <w:rStyle w:val="hljs-setting"/>
-        </w:rPr>
-        <w:t>init_connect</w:t>
-      </w:r>
-      <w:proofErr w:type="spellEnd"/>
-      <w:r>
-        <w:rPr>
-          <w:rStyle w:val="hljs-setting"/>
-        </w:rPr>
-        <w:t>=</w:t>
-      </w:r>
-      <w:r>
-        <w:rPr>
-          <w:rStyle w:val="hljs-value"/>
-        </w:rPr>
-        <w:t>'SET NAMES utf8'</w:t>
-      </w:r>
-    </w:p>
-    <w:p>
-      <w:pPr>
-        <w:pStyle w:val="a7"/>
-      </w:pPr>
-      <w:r>
-        <w:t>重新启动</w:t>
-      </w:r>
-      <w:proofErr w:type="spellStart"/>
-      <w:r>
-        <w:t>mysql</w:t>
-      </w:r>
-      <w:proofErr w:type="spellEnd"/>
-      <w:r>
-        <w:t>服务，查看数据库默认编码如下所示：</w:t>
-      </w:r>
-    </w:p>
-    <w:p>
-      <w:pPr>
-        <w:rPr>
-          <w:rFonts w:hint="eastAsia"/>
-        </w:rPr>
-      </w:pPr>
+        <w:t>重新启动mysql服务，查看数据库默认编码如下所示：</w:t>
+      </w:r>
+    </w:p>
+    <w:p>
       <w:r>
         <w:rPr>
           <w:noProof/>
@@ -4429,19 +3680,8 @@
         </w:drawing>
       </w:r>
     </w:p>
-    <w:p>
-      <w:pPr>
-        <w:rPr>
-          <w:rFonts w:hint="eastAsia"/>
-        </w:rPr>
-      </w:pPr>
-    </w:p>
-    <w:p>
-      <w:pPr>
-        <w:rPr>
-          <w:rFonts w:hint="eastAsia"/>
-        </w:rPr>
-      </w:pPr>
+    <w:p/>
+    <w:p>
       <w:r>
         <w:rPr>
           <w:rStyle w:val="a9"/>
@@ -4467,23 +3707,7 @@
         <w:t>日志文件：</w:t>
       </w:r>
       <w:r>
-        <w:t>/</w:t>
-      </w:r>
-      <w:proofErr w:type="spellStart"/>
-      <w:r>
-        <w:t>var</w:t>
-      </w:r>
-      <w:proofErr w:type="spellEnd"/>
-      <w:r>
-        <w:t>/log//</w:t>
-      </w:r>
-      <w:proofErr w:type="spellStart"/>
-      <w:r>
-        <w:t>var</w:t>
-      </w:r>
-      <w:proofErr w:type="spellEnd"/>
-      <w:r>
-        <w:t xml:space="preserve">/log/mysqld.log </w:t>
+        <w:t xml:space="preserve">/var/log//var/log/mysqld.log </w:t>
       </w:r>
       <w:r>
         <w:br/>
@@ -4492,31 +3716,7 @@
         <w:t>服务启动脚本：</w:t>
       </w:r>
       <w:r>
-        <w:t>/</w:t>
-      </w:r>
-      <w:proofErr w:type="spellStart"/>
-      <w:r>
-        <w:t>usr</w:t>
-      </w:r>
-      <w:proofErr w:type="spellEnd"/>
-      <w:r>
-        <w:t>/lib/</w:t>
-      </w:r>
-      <w:proofErr w:type="spellStart"/>
-      <w:r>
-        <w:t>systemd</w:t>
-      </w:r>
-      <w:proofErr w:type="spellEnd"/>
-      <w:r>
-        <w:t>/system/</w:t>
-      </w:r>
-      <w:proofErr w:type="spellStart"/>
-      <w:r>
-        <w:t>mysqld.service</w:t>
-      </w:r>
-      <w:proofErr w:type="spellEnd"/>
-      <w:r>
-        <w:t xml:space="preserve"> </w:t>
+        <w:t xml:space="preserve">/usr/lib/systemd/system/mysqld.service </w:t>
       </w:r>
       <w:r>
         <w:br/>
@@ -4526,38 +3726,15 @@
         <w:t>文件：</w:t>
       </w:r>
       <w:r>
-        <w:t>/</w:t>
-      </w:r>
-      <w:proofErr w:type="spellStart"/>
-      <w:r>
-        <w:t>var</w:t>
-      </w:r>
-      <w:proofErr w:type="spellEnd"/>
-      <w:r>
-        <w:t>/run/</w:t>
-      </w:r>
-      <w:proofErr w:type="spellStart"/>
-      <w:r>
-        <w:t>mysqld</w:t>
-      </w:r>
-      <w:proofErr w:type="spellEnd"/>
-      <w:r>
-        <w:t>/mysqld.pid</w:t>
-      </w:r>
-    </w:p>
-    <w:p>
-      <w:pPr>
-        <w:rPr>
-          <w:rFonts w:hint="eastAsia"/>
-        </w:rPr>
-      </w:pPr>
-    </w:p>
+        <w:t>/var/run/mysqld/mysqld.pid</w:t>
+      </w:r>
+    </w:p>
+    <w:p/>
     <w:p>
       <w:pPr>
         <w:pStyle w:val="2"/>
         <w:rPr>
           <w:rStyle w:val="hljs-comment"/>
-          <w:rFonts w:hint="eastAsia"/>
         </w:rPr>
       </w:pPr>
       <w:bookmarkStart w:id="11" w:name="_Toc513028512"/>
@@ -4575,7 +3752,6 @@
         </w:rPr>
         <w:t>、</w:t>
       </w:r>
-      <w:proofErr w:type="spellStart"/>
       <w:r>
         <w:rPr>
           <w:rStyle w:val="hljs-comment"/>
@@ -4583,7 +3759,6 @@
         </w:rPr>
         <w:t>Jira</w:t>
       </w:r>
-      <w:proofErr w:type="spellEnd"/>
       <w:r>
         <w:rPr>
           <w:rStyle w:val="hljs-comment"/>
@@ -4610,14 +3785,12 @@
         </w:rPr>
         <w:t>创建</w:t>
       </w:r>
-      <w:proofErr w:type="spellStart"/>
       <w:r>
         <w:rPr>
           <w:rFonts w:hint="eastAsia"/>
         </w:rPr>
         <w:t>Jira</w:t>
       </w:r>
-      <w:proofErr w:type="spellEnd"/>
       <w:r>
         <w:rPr>
           <w:rFonts w:hint="eastAsia"/>
@@ -4634,385 +3807,173 @@
           <w:szCs w:val="21"/>
         </w:rPr>
       </w:pPr>
-      <w:proofErr w:type="spellStart"/>
       <w:r>
         <w:rPr>
           <w:sz w:val="21"/>
           <w:szCs w:val="21"/>
         </w:rPr>
-        <w:t>mysql</w:t>
-      </w:r>
-      <w:proofErr w:type="spellEnd"/>
-      <w:r>
+        <w:t>mysql –uroot –p</w:t>
+      </w:r>
+    </w:p>
+    <w:p>
+      <w:pPr>
+        <w:pStyle w:val="HTML"/>
         <w:rPr>
           <w:sz w:val="21"/>
           <w:szCs w:val="21"/>
         </w:rPr>
-        <w:t xml:space="preserve"> –</w:t>
-      </w:r>
-      <w:proofErr w:type="spellStart"/>
+      </w:pPr>
       <w:r>
         <w:rPr>
           <w:sz w:val="21"/>
           <w:szCs w:val="21"/>
         </w:rPr>
-        <w:t>uroot</w:t>
-      </w:r>
-      <w:proofErr w:type="spellEnd"/>
-      <w:r>
+        <w:t>CREATE DATABASE jira CHARACTER SET utf8 COLLATE utf8_general_ci;</w:t>
+      </w:r>
+    </w:p>
+    <w:p>
+      <w:pPr>
+        <w:pStyle w:val="HTML"/>
         <w:rPr>
           <w:sz w:val="21"/>
           <w:szCs w:val="21"/>
         </w:rPr>
-        <w:t xml:space="preserve"> –p</w:t>
-      </w:r>
-    </w:p>
-    <w:p>
-      <w:pPr>
-        <w:pStyle w:val="HTML"/>
+      </w:pPr>
+      <w:r>
         <w:rPr>
           <w:sz w:val="21"/>
           <w:szCs w:val="21"/>
         </w:rPr>
-      </w:pPr>
-      <w:r>
+        <w:t>CREATE USER 'jira' IDENTIFIED BY 'jira';</w:t>
+      </w:r>
+    </w:p>
+    <w:p>
+      <w:pPr>
+        <w:pStyle w:val="HTML"/>
         <w:rPr>
           <w:sz w:val="21"/>
           <w:szCs w:val="21"/>
         </w:rPr>
-        <w:t xml:space="preserve">CREATE DATABASE </w:t>
-      </w:r>
-      <w:proofErr w:type="spellStart"/>
+      </w:pPr>
       <w:r>
         <w:rPr>
           <w:sz w:val="21"/>
           <w:szCs w:val="21"/>
         </w:rPr>
-        <w:t>jira</w:t>
-      </w:r>
-      <w:proofErr w:type="spellEnd"/>
-      <w:r>
+        <w:t>GRANT ALL ON jira.* TO 'jira'@'%' IDENTIFIED BY 'jira';</w:t>
+      </w:r>
+    </w:p>
+    <w:p>
+      <w:pPr>
+        <w:pStyle w:val="HTML"/>
         <w:rPr>
           <w:sz w:val="21"/>
           <w:szCs w:val="21"/>
         </w:rPr>
-        <w:t xml:space="preserve"> CHARACTER SET utf8 COLLATE utf8_general_ci;</w:t>
-      </w:r>
-    </w:p>
-    <w:p>
-      <w:pPr>
-        <w:pStyle w:val="HTML"/>
+      </w:pPr>
+      <w:r>
         <w:rPr>
           <w:sz w:val="21"/>
           <w:szCs w:val="21"/>
         </w:rPr>
-      </w:pPr>
-      <w:r>
+        <w:t>GRANT ALL ON jira.* TO 'jira'@'localhost' IDENTIFIED BY 'jira';</w:t>
+      </w:r>
+    </w:p>
+    <w:p>
+      <w:pPr>
+        <w:pStyle w:val="HTML"/>
         <w:rPr>
           <w:sz w:val="21"/>
           <w:szCs w:val="21"/>
         </w:rPr>
-        <w:t>CREATE USER '</w:t>
-      </w:r>
-      <w:proofErr w:type="spellStart"/>
+      </w:pPr>
       <w:r>
         <w:rPr>
           <w:sz w:val="21"/>
           <w:szCs w:val="21"/>
         </w:rPr>
-        <w:t>jira</w:t>
-      </w:r>
-      <w:proofErr w:type="spellEnd"/>
-      <w:r>
+        <w:t>FLUSH PRIVILEGES;</w:t>
+      </w:r>
+    </w:p>
+    <w:p>
+      <w:pPr>
+        <w:pStyle w:val="HTML"/>
         <w:rPr>
           <w:sz w:val="21"/>
           <w:szCs w:val="21"/>
         </w:rPr>
-        <w:t>' IDENTIFIED BY '</w:t>
-      </w:r>
-      <w:proofErr w:type="spellStart"/>
+      </w:pPr>
       <w:r>
         <w:rPr>
           <w:sz w:val="21"/>
           <w:szCs w:val="21"/>
         </w:rPr>
-        <w:t>jira</w:t>
-      </w:r>
-      <w:proofErr w:type="spellEnd"/>
-      <w:r>
+        <w:t>exit</w:t>
+      </w:r>
+    </w:p>
+    <w:p>
+      <w:pPr>
+        <w:pStyle w:val="HTML"/>
         <w:rPr>
           <w:sz w:val="21"/>
           <w:szCs w:val="21"/>
         </w:rPr>
-        <w:t>';</w:t>
-      </w:r>
-    </w:p>
+      </w:pPr>
+    </w:p>
+    <w:p>
+      <w:pPr>
+        <w:pStyle w:val="3"/>
+      </w:pPr>
+      <w:bookmarkStart w:id="13" w:name="_Toc513028514"/>
+      <w:r>
+        <w:rPr>
+          <w:rFonts w:hint="eastAsia"/>
+        </w:rPr>
+        <w:t>2.</w:t>
+      </w:r>
+      <w:r>
+        <w:rPr>
+          <w:rFonts w:hint="eastAsia"/>
+        </w:rPr>
+        <w:t>下载</w:t>
+      </w:r>
+      <w:r>
+        <w:rPr>
+          <w:rFonts w:hint="eastAsia"/>
+        </w:rPr>
+        <w:t>Jira</w:t>
+      </w:r>
+      <w:r>
+        <w:rPr>
+          <w:rFonts w:hint="eastAsia"/>
+        </w:rPr>
+        <w:t>软件，并安装</w:t>
+      </w:r>
+      <w:bookmarkEnd w:id="13"/>
+    </w:p>
+    <w:p/>
     <w:p>
       <w:pPr>
         <w:pStyle w:val="HTML"/>
-        <w:rPr>
-          <w:sz w:val="21"/>
-          <w:szCs w:val="21"/>
-        </w:rPr>
-      </w:pPr>
-      <w:r>
-        <w:rPr>
-          <w:sz w:val="21"/>
-          <w:szCs w:val="21"/>
-        </w:rPr>
-        <w:t xml:space="preserve">GRANT ALL ON </w:t>
-      </w:r>
-      <w:proofErr w:type="spellStart"/>
-      <w:r>
-        <w:rPr>
-          <w:sz w:val="21"/>
-          <w:szCs w:val="21"/>
-        </w:rPr>
-        <w:t>jira</w:t>
-      </w:r>
-      <w:proofErr w:type="spellEnd"/>
-      <w:r>
-        <w:rPr>
-          <w:sz w:val="21"/>
-          <w:szCs w:val="21"/>
-        </w:rPr>
-        <w:t>.* TO '</w:t>
-      </w:r>
-      <w:proofErr w:type="spellStart"/>
-      <w:r>
-        <w:rPr>
-          <w:sz w:val="21"/>
-          <w:szCs w:val="21"/>
-        </w:rPr>
-        <w:t>jira</w:t>
-      </w:r>
-      <w:proofErr w:type="spellEnd"/>
-      <w:r>
-        <w:rPr>
-          <w:sz w:val="21"/>
-          <w:szCs w:val="21"/>
-        </w:rPr>
-        <w:t>'@'%' IDENTIFIED BY '</w:t>
-      </w:r>
-      <w:proofErr w:type="spellStart"/>
-      <w:r>
-        <w:rPr>
-          <w:sz w:val="21"/>
-          <w:szCs w:val="21"/>
-        </w:rPr>
-        <w:t>jira</w:t>
-      </w:r>
-      <w:proofErr w:type="spellEnd"/>
-      <w:r>
-        <w:rPr>
-          <w:sz w:val="21"/>
-          <w:szCs w:val="21"/>
-        </w:rPr>
-        <w:t>';</w:t>
+      </w:pPr>
+      <w:r>
+        <w:t>cd /usr/local/src/</w:t>
       </w:r>
     </w:p>
     <w:p>
       <w:pPr>
         <w:pStyle w:val="HTML"/>
-        <w:rPr>
-          <w:sz w:val="21"/>
-          <w:szCs w:val="21"/>
-        </w:rPr>
-      </w:pPr>
-      <w:r>
-        <w:rPr>
-          <w:sz w:val="21"/>
-          <w:szCs w:val="21"/>
-        </w:rPr>
-        <w:t xml:space="preserve">GRANT ALL ON </w:t>
-      </w:r>
-      <w:proofErr w:type="spellStart"/>
-      <w:r>
-        <w:rPr>
-          <w:sz w:val="21"/>
-          <w:szCs w:val="21"/>
-        </w:rPr>
-        <w:t>jira</w:t>
-      </w:r>
-      <w:proofErr w:type="spellEnd"/>
-      <w:r>
-        <w:rPr>
-          <w:sz w:val="21"/>
-          <w:szCs w:val="21"/>
-        </w:rPr>
-        <w:t>.* TO '</w:t>
-      </w:r>
-      <w:proofErr w:type="spellStart"/>
-      <w:r>
-        <w:rPr>
-          <w:sz w:val="21"/>
-          <w:szCs w:val="21"/>
-        </w:rPr>
-        <w:t>jira'@'localhost</w:t>
-      </w:r>
-      <w:proofErr w:type="spellEnd"/>
-      <w:r>
-        <w:rPr>
-          <w:sz w:val="21"/>
-          <w:szCs w:val="21"/>
-        </w:rPr>
-        <w:t>' IDENTIFIED BY '</w:t>
-      </w:r>
-      <w:proofErr w:type="spellStart"/>
-      <w:r>
-        <w:rPr>
-          <w:sz w:val="21"/>
-          <w:szCs w:val="21"/>
-        </w:rPr>
-        <w:t>jira</w:t>
-      </w:r>
-      <w:proofErr w:type="spellEnd"/>
-      <w:r>
-        <w:rPr>
-          <w:sz w:val="21"/>
-          <w:szCs w:val="21"/>
-        </w:rPr>
-        <w:t>';</w:t>
+      </w:pPr>
+      <w:r>
+        <w:t>wget https://downloads.atlassian.com/software/jira/downloads/atlassian-jira-software-7.2.3-x64.bin</w:t>
       </w:r>
     </w:p>
     <w:p>
       <w:pPr>
         <w:pStyle w:val="HTML"/>
-        <w:rPr>
-          <w:sz w:val="21"/>
-          <w:szCs w:val="21"/>
-        </w:rPr>
-      </w:pPr>
-      <w:r>
-        <w:rPr>
-          <w:sz w:val="21"/>
-          <w:szCs w:val="21"/>
-        </w:rPr>
-        <w:t>FLUSH PRIVILEGES;</w:t>
-      </w:r>
-    </w:p>
-    <w:p>
-      <w:pPr>
-        <w:pStyle w:val="HTML"/>
-        <w:rPr>
-          <w:rFonts w:hint="eastAsia"/>
-          <w:sz w:val="21"/>
-          <w:szCs w:val="21"/>
-        </w:rPr>
-      </w:pPr>
-      <w:r>
-        <w:rPr>
-          <w:sz w:val="21"/>
-          <w:szCs w:val="21"/>
-        </w:rPr>
-        <w:t>exit</w:t>
-      </w:r>
-    </w:p>
-    <w:p>
-      <w:pPr>
-        <w:pStyle w:val="HTML"/>
-        <w:rPr>
-          <w:sz w:val="21"/>
-          <w:szCs w:val="21"/>
-        </w:rPr>
-      </w:pPr>
-    </w:p>
-    <w:p>
-      <w:pPr>
-        <w:pStyle w:val="3"/>
-        <w:rPr>
-          <w:rFonts w:hint="eastAsia"/>
-        </w:rPr>
-      </w:pPr>
-      <w:bookmarkStart w:id="13" w:name="_Toc513028514"/>
-      <w:r>
-        <w:rPr>
-          <w:rFonts w:hint="eastAsia"/>
-        </w:rPr>
-        <w:t>2.</w:t>
-      </w:r>
-      <w:r>
-        <w:rPr>
-          <w:rFonts w:hint="eastAsia"/>
-        </w:rPr>
-        <w:t>下载</w:t>
-      </w:r>
-      <w:proofErr w:type="spellStart"/>
-      <w:r>
-        <w:rPr>
-          <w:rFonts w:hint="eastAsia"/>
-        </w:rPr>
-        <w:t>Jira</w:t>
-      </w:r>
-      <w:proofErr w:type="spellEnd"/>
-      <w:r>
-        <w:rPr>
-          <w:rFonts w:hint="eastAsia"/>
-        </w:rPr>
-        <w:t>软件，并安装</w:t>
-      </w:r>
-      <w:bookmarkEnd w:id="13"/>
-    </w:p>
-    <w:p>
-      <w:pPr>
-        <w:rPr>
-          <w:rFonts w:hint="eastAsia"/>
-        </w:rPr>
-      </w:pPr>
-    </w:p>
-    <w:p>
-      <w:pPr>
-        <w:pStyle w:val="HTML"/>
-      </w:pPr>
-      <w:proofErr w:type="spellStart"/>
-      <w:r>
-        <w:t>cd</w:t>
-      </w:r>
-      <w:proofErr w:type="spellEnd"/>
-      <w:r>
-        <w:t xml:space="preserve"> /</w:t>
-      </w:r>
-      <w:proofErr w:type="spellStart"/>
-      <w:r>
-        <w:t>usr</w:t>
-      </w:r>
-      <w:proofErr w:type="spellEnd"/>
-      <w:r>
-        <w:t>/local/</w:t>
-      </w:r>
-      <w:proofErr w:type="spellStart"/>
-      <w:r>
-        <w:t>src</w:t>
-      </w:r>
-      <w:proofErr w:type="spellEnd"/>
-      <w:r>
-        <w:t>/</w:t>
-      </w:r>
-    </w:p>
-    <w:p>
-      <w:pPr>
-        <w:pStyle w:val="HTML"/>
-      </w:pPr>
-      <w:proofErr w:type="spellStart"/>
-      <w:r>
-        <w:t>wget</w:t>
-      </w:r>
-      <w:proofErr w:type="spellEnd"/>
-      <w:r>
-        <w:t xml:space="preserve"> https://downloads.atlassian.com/software/jira/downloads/atlassian-jira-software-7.2.3-x64.bin</w:t>
-      </w:r>
-    </w:p>
-    <w:p>
-      <w:pPr>
-        <w:pStyle w:val="HTML"/>
-      </w:pPr>
-      <w:proofErr w:type="spellStart"/>
-      <w:r>
-        <w:t>chmod</w:t>
-      </w:r>
-      <w:proofErr w:type="spellEnd"/>
-      <w:r>
-        <w:t xml:space="preserve"> +x atlassian-jira-software-7.2.3-x64.bin</w:t>
+      </w:pPr>
+      <w:r>
+        <w:t>chmod +x atlassian-jira-software-7.2.3-x64.bin</w:t>
       </w:r>
     </w:p>
     <w:p>
@@ -5025,11 +3986,6 @@
       </w:r>
     </w:p>
     <w:p>
-      <w:pPr>
-        <w:rPr>
-          <w:rFonts w:hint="eastAsia"/>
-        </w:rPr>
-      </w:pPr>
       <w:r>
         <w:rPr>
           <w:rFonts w:hint="eastAsia"/>
@@ -5038,11 +3994,6 @@
       </w:r>
     </w:p>
     <w:p>
-      <w:pPr>
-        <w:rPr>
-          <w:rFonts w:hint="eastAsia"/>
-        </w:rPr>
-      </w:pPr>
       <w:r>
         <w:rPr>
           <w:noProof/>
@@ -5094,13 +4045,7 @@
         </w:drawing>
       </w:r>
     </w:p>
-    <w:p>
-      <w:pPr>
-        <w:rPr>
-          <w:rFonts w:hint="eastAsia"/>
-        </w:rPr>
-      </w:pPr>
-    </w:p>
+    <w:p/>
     <w:p>
       <w:pPr>
         <w:pStyle w:val="a7"/>
@@ -5115,23 +4060,7 @@
         <w:ind w:firstLine="480"/>
       </w:pPr>
       <w:r>
-        <w:t>vim /opt/</w:t>
-      </w:r>
-      <w:proofErr w:type="spellStart"/>
-      <w:r>
-        <w:t>atlassian</w:t>
-      </w:r>
-      <w:proofErr w:type="spellEnd"/>
-      <w:r>
-        <w:t>/</w:t>
-      </w:r>
-      <w:proofErr w:type="spellStart"/>
-      <w:r>
-        <w:t>jira</w:t>
-      </w:r>
-      <w:proofErr w:type="spellEnd"/>
-      <w:r>
-        <w:t>/conf/server.xml</w:t>
+        <w:t>vim /opt/atlassian/jira/conf/server.xml</w:t>
       </w:r>
     </w:p>
     <w:p>
@@ -5155,9 +4084,6 @@
     <w:p>
       <w:pPr>
         <w:pStyle w:val="3"/>
-        <w:rPr>
-          <w:rFonts w:hint="eastAsia"/>
-        </w:rPr>
       </w:pPr>
       <w:bookmarkStart w:id="14" w:name="_Toc513028515"/>
       <w:r>
@@ -5181,91 +4107,29 @@
       <w:bookmarkEnd w:id="14"/>
     </w:p>
     <w:p>
-      <w:pPr>
-        <w:rPr>
-          <w:rFonts w:hint="eastAsia"/>
-        </w:rPr>
-      </w:pPr>
       <w:r>
         <w:rPr>
           <w:rFonts w:hint="eastAsia"/>
         </w:rPr>
         <w:t>停止</w:t>
       </w:r>
-      <w:proofErr w:type="spellStart"/>
-      <w:r>
-        <w:rPr>
-          <w:rFonts w:hint="eastAsia"/>
-        </w:rPr>
-        <w:t>jira</w:t>
-      </w:r>
-      <w:proofErr w:type="spellEnd"/>
-      <w:r>
-        <w:rPr>
-          <w:rFonts w:hint="eastAsia"/>
-        </w:rPr>
-        <w:t xml:space="preserve">  service </w:t>
-      </w:r>
-      <w:proofErr w:type="spellStart"/>
-      <w:r>
-        <w:rPr>
-          <w:rFonts w:hint="eastAsia"/>
-        </w:rPr>
-        <w:t>jira</w:t>
-      </w:r>
-      <w:proofErr w:type="spellEnd"/>
-      <w:r>
-        <w:rPr>
-          <w:rFonts w:hint="eastAsia"/>
-        </w:rPr>
-        <w:t xml:space="preserve"> stop</w:t>
+      <w:r>
+        <w:rPr>
+          <w:rFonts w:hint="eastAsia"/>
+        </w:rPr>
+        <w:t>jira  service jira stop</w:t>
       </w:r>
     </w:p>
     <w:p>
       <w:pPr>
         <w:pStyle w:val="a7"/>
         <w:ind w:firstLine="480"/>
-        <w:rPr>
-          <w:rFonts w:hint="eastAsia"/>
-        </w:rPr>
-      </w:pPr>
-      <w:r>
-        <w:t>1、关闭</w:t>
-      </w:r>
-      <w:proofErr w:type="spellStart"/>
-      <w:r>
-        <w:t>jira</w:t>
-      </w:r>
-      <w:proofErr w:type="spellEnd"/>
-      <w:r>
-        <w:t>，把破解包里面的atlassian-extras-3.1.2.jar和mysql-connector-java-5.1.39-bin.jar两个文件复制到</w:t>
-      </w:r>
-      <w:r>
-        <w:t>/opt/</w:t>
-      </w:r>
-      <w:proofErr w:type="spellStart"/>
-      <w:r>
-        <w:t>atlassian</w:t>
-      </w:r>
-      <w:proofErr w:type="spellEnd"/>
-      <w:r>
-        <w:t>/</w:t>
-      </w:r>
-      <w:proofErr w:type="spellStart"/>
-      <w:r>
-        <w:t>jira</w:t>
-      </w:r>
-      <w:proofErr w:type="spellEnd"/>
-      <w:r>
-        <w:t>/</w:t>
-      </w:r>
-      <w:proofErr w:type="spellStart"/>
-      <w:r>
-        <w:t>atlassian-jira</w:t>
-      </w:r>
-      <w:proofErr w:type="spellEnd"/>
-      <w:r>
-        <w:t>/WEB-INF/lib</w:t>
+      </w:pPr>
+      <w:r>
+        <w:t>1、关闭jira，把破解包里面的atlassian-extras-3.1.2.jar和mysql-connector-java-5.1.39-bin.jar两个文件复制到</w:t>
+      </w:r>
+      <w:r>
+        <w:t>/opt/atlassian/jira/atlassian-jira/WEB-INF/lib</w:t>
       </w:r>
       <w:r>
         <w:t>目录下（</w:t>
@@ -5291,31 +4155,10 @@
         <w:ind w:firstLine="480"/>
       </w:pPr>
       <w:r>
-        <w:t>其中atlassian-extras-3.1.2.jar是用来替换原来的atlassian-extras-3.1.2.jar文件，用作破解</w:t>
-      </w:r>
-      <w:proofErr w:type="spellStart"/>
-      <w:r>
-        <w:t>jira</w:t>
-      </w:r>
-      <w:proofErr w:type="spellEnd"/>
-      <w:r>
-        <w:t>系统的。而mysql-connector-java-5.1.39-bin.jar是用来连接</w:t>
-      </w:r>
-      <w:proofErr w:type="spellStart"/>
-      <w:r>
-        <w:t>mysql</w:t>
-      </w:r>
-      <w:proofErr w:type="spellEnd"/>
-      <w:r>
-        <w:t>数据库的驱动软件包）</w:t>
-      </w:r>
-    </w:p>
-    <w:p>
-      <w:pPr>
-        <w:rPr>
-          <w:rFonts w:hint="eastAsia"/>
-        </w:rPr>
-      </w:pPr>
+        <w:t>其中atlassian-extras-3.1.2.jar是用来替换原来的atlassian-extras-3.1.2.jar文件，用作破解jira系统的。而mysql-connector-java-5.1.39-bin.jar是用来连接mysql数据库的驱动软件包）</w:t>
+      </w:r>
+    </w:p>
+    <w:p>
       <w:r>
         <w:rPr>
           <w:rFonts w:hint="eastAsia"/>
@@ -5334,26 +4177,13 @@
         </w:rPr>
         <w:t>访问：如无法访问则关闭防火墙，或添加防火墙策略</w:t>
       </w:r>
-      <w:proofErr w:type="spellStart"/>
-      <w:r>
-        <w:t>systemctl</w:t>
-      </w:r>
-      <w:proofErr w:type="spellEnd"/>
-      <w:r>
-        <w:t> stop </w:t>
-      </w:r>
-      <w:proofErr w:type="spellStart"/>
-      <w:r>
-        <w:t>firewalld.service</w:t>
-      </w:r>
-      <w:proofErr w:type="spellEnd"/>
+      <w:r>
+        <w:t>systemctl stop firewalld.service</w:t>
+      </w:r>
     </w:p>
     <w:p>
       <w:pPr>
         <w:pStyle w:val="3"/>
-        <w:rPr>
-          <w:rFonts w:hint="eastAsia"/>
-        </w:rPr>
       </w:pPr>
       <w:bookmarkStart w:id="15" w:name="_Toc513028516"/>
       <w:r>
@@ -5378,11 +4208,6 @@
       <w:bookmarkEnd w:id="15"/>
     </w:p>
     <w:p>
-      <w:pPr>
-        <w:rPr>
-          <w:rFonts w:hint="eastAsia"/>
-        </w:rPr>
-      </w:pPr>
       <w:r>
         <w:rPr>
           <w:rFonts w:hint="eastAsia"/>
@@ -5397,11 +4222,6 @@
       </w:r>
     </w:p>
     <w:p>
-      <w:pPr>
-        <w:rPr>
-          <w:rFonts w:hint="eastAsia"/>
-        </w:rPr>
-      </w:pPr>
       <w:r>
         <w:rPr>
           <w:noProof/>
@@ -5454,11 +4274,6 @@
       </w:r>
     </w:p>
     <w:p>
-      <w:pPr>
-        <w:rPr>
-          <w:rFonts w:hint="eastAsia"/>
-        </w:rPr>
-      </w:pPr>
       <w:r>
         <w:rPr>
           <w:rFonts w:hint="eastAsia"/>
@@ -5467,11 +4282,6 @@
       </w:r>
     </w:p>
     <w:p>
-      <w:pPr>
-        <w:rPr>
-          <w:rFonts w:hint="eastAsia"/>
-        </w:rPr>
-      </w:pPr>
       <w:r>
         <w:rPr>
           <w:noProof/>
@@ -5525,40 +4335,11 @@
       </w:r>
     </w:p>
     <w:p>
-      <w:pPr>
-        <w:rPr>
-          <w:rFonts w:hint="eastAsia"/>
-        </w:rPr>
-      </w:pPr>
       <w:r>
         <w:t>数据库建好后，会生成一个配置文件：</w:t>
       </w:r>
       <w:r>
-        <w:t>/</w:t>
-      </w:r>
-      <w:proofErr w:type="spellStart"/>
-      <w:r>
-        <w:t>var</w:t>
-      </w:r>
-      <w:proofErr w:type="spellEnd"/>
-      <w:r>
-        <w:t>/</w:t>
-      </w:r>
-      <w:proofErr w:type="spellStart"/>
-      <w:r>
-        <w:t>atlassian</w:t>
-      </w:r>
-      <w:proofErr w:type="spellEnd"/>
-      <w:r>
-        <w:t>/application-data/</w:t>
-      </w:r>
-      <w:proofErr w:type="spellStart"/>
-      <w:r>
-        <w:t>jira</w:t>
-      </w:r>
-      <w:proofErr w:type="spellEnd"/>
-      <w:r>
-        <w:t>/dbconfig.xml</w:t>
+        <w:t>/var/atlassian/application-data/jira/dbconfig.xml</w:t>
       </w:r>
       <w:r>
         <w:t>，如果需要改动，</w:t>
@@ -5571,11 +4352,6 @@
       </w:r>
     </w:p>
     <w:p>
-      <w:pPr>
-        <w:rPr>
-          <w:rFonts w:hint="eastAsia"/>
-        </w:rPr>
-      </w:pPr>
       <w:r>
         <w:rPr>
           <w:noProof/>
@@ -5628,11 +4404,6 @@
       </w:r>
     </w:p>
     <w:p>
-      <w:pPr>
-        <w:rPr>
-          <w:rFonts w:hint="eastAsia"/>
-        </w:rPr>
-      </w:pPr>
       <w:r>
         <w:lastRenderedPageBreak/>
         <w:t>这一步需要</w:t>
@@ -5648,11 +4419,6 @@
       </w:r>
     </w:p>
     <w:p>
-      <w:pPr>
-        <w:rPr>
-          <w:rFonts w:hint="eastAsia"/>
-        </w:rPr>
-      </w:pPr>
       <w:r>
         <w:rPr>
           <w:noProof/>
@@ -5704,19 +4470,8 @@
         </w:drawing>
       </w:r>
     </w:p>
-    <w:p>
-      <w:pPr>
-        <w:rPr>
-          <w:rFonts w:hint="eastAsia"/>
-        </w:rPr>
-      </w:pPr>
-    </w:p>
-    <w:p>
-      <w:pPr>
-        <w:rPr>
-          <w:rFonts w:hint="eastAsia"/>
-        </w:rPr>
-      </w:pPr>
+    <w:p/>
+    <w:p>
       <w:r>
         <w:rPr>
           <w:noProof/>
@@ -5770,11 +4525,6 @@
       </w:r>
     </w:p>
     <w:p>
-      <w:pPr>
-        <w:rPr>
-          <w:rFonts w:hint="eastAsia"/>
-        </w:rPr>
-      </w:pPr>
       <w:r>
         <w:t>等一会之后，官网会弹窗要求绑定你服务器的</w:t>
       </w:r>
@@ -5790,11 +4540,9 @@
       <w:r>
         <w:t>后，跳转到</w:t>
       </w:r>
-      <w:proofErr w:type="spellStart"/>
       <w:r>
         <w:t>Jira</w:t>
       </w:r>
-      <w:proofErr w:type="spellEnd"/>
       <w:r>
         <w:t>的授权页面，并已经自动填好了</w:t>
       </w:r>
@@ -5803,11 +4551,6 @@
       </w:r>
     </w:p>
     <w:p>
-      <w:pPr>
-        <w:rPr>
-          <w:rFonts w:hint="eastAsia"/>
-        </w:rPr>
-      </w:pPr>
       <w:r>
         <w:rPr>
           <w:noProof/>
@@ -5861,11 +4604,6 @@
       </w:r>
     </w:p>
     <w:p>
-      <w:pPr>
-        <w:rPr>
-          <w:rFonts w:hint="eastAsia"/>
-        </w:rPr>
-      </w:pPr>
       <w:r>
         <w:t>设置管理员帐号</w:t>
       </w:r>
@@ -5928,11 +4666,14 @@
       </w:r>
     </w:p>
     <w:p>
-      <w:pPr>
-        <w:rPr>
-          <w:rFonts w:hint="eastAsia"/>
-        </w:rPr>
-      </w:pPr>
+      <w:r>
+        <w:rPr>
+          <w:rFonts w:hint="eastAsia"/>
+        </w:rPr>
+        <w:t>admin123</w:t>
+      </w:r>
+    </w:p>
+    <w:p>
       <w:r>
         <w:t>配置一个可以用来收发邮件的服务器，用于给用户发通知等信息，可以选择</w:t>
       </w:r>
@@ -5944,15 +4685,11 @@
       </w:r>
     </w:p>
     <w:p>
-      <w:pPr>
-        <w:rPr>
-          <w:rFonts w:hint="eastAsia"/>
-        </w:rPr>
-      </w:pPr>
       <w:r>
         <w:rPr>
           <w:noProof/>
         </w:rPr>
+        <w:lastRenderedPageBreak/>
         <w:drawing>
           <wp:inline distT="0" distB="0" distL="0" distR="0">
             <wp:extent cx="5274310" cy="2022782"/>
@@ -6001,13 +4738,7 @@
       </w:r>
     </w:p>
     <w:p>
-      <w:pPr>
-        <w:rPr>
-          <w:rFonts w:hint="eastAsia"/>
-        </w:rPr>
-      </w:pPr>
-      <w:r>
-        <w:lastRenderedPageBreak/>
+      <w:r>
         <w:t>大功告成，进入登陆页面，</w:t>
       </w:r>
       <w:r>
@@ -6015,11 +4746,6 @@
       </w:r>
     </w:p>
     <w:p>
-      <w:pPr>
-        <w:rPr>
-          <w:rFonts w:hint="eastAsia"/>
-        </w:rPr>
-      </w:pPr>
       <w:r>
         <w:rPr>
           <w:noProof/>
@@ -6071,23 +4797,13 @@
         </w:drawing>
       </w:r>
     </w:p>
-    <w:p>
-      <w:pPr>
-        <w:rPr>
-          <w:rFonts w:hint="eastAsia"/>
-        </w:rPr>
-      </w:pPr>
-    </w:p>
-    <w:p>
-      <w:pPr>
-        <w:rPr>
-          <w:rFonts w:hint="eastAsia"/>
-        </w:rPr>
-      </w:pPr>
+    <w:p/>
+    <w:p>
       <w:r>
         <w:rPr>
           <w:noProof/>
         </w:rPr>
+        <w:lastRenderedPageBreak/>
         <w:drawing>
           <wp:inline distT="0" distB="0" distL="0" distR="0">
             <wp:extent cx="5274310" cy="3037603"/>
@@ -6135,24 +4851,12 @@
         </w:drawing>
       </w:r>
     </w:p>
-    <w:p>
-      <w:pPr>
-        <w:rPr>
-          <w:rFonts w:hint="eastAsia"/>
-        </w:rPr>
-      </w:pPr>
-    </w:p>
-    <w:p>
-      <w:pPr>
-        <w:rPr>
-          <w:rFonts w:hint="eastAsia"/>
-        </w:rPr>
-      </w:pPr>
+    <w:p/>
+    <w:p>
       <w:r>
         <w:rPr>
           <w:noProof/>
         </w:rPr>
-        <w:lastRenderedPageBreak/>
         <w:drawing>
           <wp:inline distT="0" distB="0" distL="0" distR="0">
             <wp:extent cx="5274310" cy="2498855"/>
@@ -6201,29 +4905,17 @@
       </w:r>
     </w:p>
     <w:p>
-      <w:pPr>
-        <w:rPr>
-          <w:rFonts w:hint="eastAsia"/>
-        </w:rPr>
-      </w:pPr>
       <w:r>
         <w:t>进入</w:t>
       </w:r>
-      <w:proofErr w:type="spellStart"/>
       <w:r>
         <w:t>Jira</w:t>
       </w:r>
-      <w:proofErr w:type="spellEnd"/>
       <w:r>
         <w:t>最重要的功能界面，可以新建一个新项目或一个重要问题</w:t>
       </w:r>
     </w:p>
     <w:p>
-      <w:pPr>
-        <w:rPr>
-          <w:rFonts w:hint="eastAsia"/>
-        </w:rPr>
-      </w:pPr>
       <w:r>
         <w:rPr>
           <w:noProof/>
@@ -6276,15 +4968,11 @@
       </w:r>
     </w:p>
     <w:p>
-      <w:pPr>
-        <w:rPr>
-          <w:rFonts w:hint="eastAsia"/>
-        </w:rPr>
-      </w:pPr>
       <w:r>
         <w:rPr>
           <w:noProof/>
         </w:rPr>
+        <w:lastRenderedPageBreak/>
         <w:drawing>
           <wp:inline distT="0" distB="0" distL="0" distR="0">
             <wp:extent cx="5274310" cy="3371992"/>
@@ -6333,16 +5021,10 @@
       </w:r>
     </w:p>
     <w:p>
-      <w:pPr>
-        <w:rPr>
-          <w:rFonts w:hint="eastAsia"/>
-        </w:rPr>
-      </w:pPr>
       <w:r>
         <w:rPr>
           <w:noProof/>
         </w:rPr>
-        <w:lastRenderedPageBreak/>
         <w:drawing>
           <wp:inline distT="0" distB="0" distL="0" distR="0">
             <wp:extent cx="5274310" cy="2349724"/>
@@ -6391,11 +5073,6 @@
       </w:r>
     </w:p>
     <w:p>
-      <w:pPr>
-        <w:rPr>
-          <w:rFonts w:hint="eastAsia"/>
-        </w:rPr>
-      </w:pPr>
       <w:r>
         <w:rPr>
           <w:noProof/>
@@ -6447,23 +5124,13 @@
         </w:drawing>
       </w:r>
     </w:p>
-    <w:p>
-      <w:pPr>
-        <w:rPr>
-          <w:rFonts w:hint="eastAsia"/>
-        </w:rPr>
-      </w:pPr>
-    </w:p>
-    <w:p>
-      <w:pPr>
-        <w:rPr>
-          <w:rFonts w:hint="eastAsia"/>
-        </w:rPr>
-      </w:pPr>
+    <w:p/>
+    <w:p>
       <w:r>
         <w:rPr>
           <w:noProof/>
         </w:rPr>
+        <w:lastRenderedPageBreak/>
         <w:drawing>
           <wp:inline distT="0" distB="0" distL="0" distR="0">
             <wp:extent cx="5274310" cy="2554727"/>
@@ -6511,19 +5178,8 @@
         </w:drawing>
       </w:r>
     </w:p>
-    <w:p>
-      <w:pPr>
-        <w:rPr>
-          <w:rFonts w:hint="eastAsia"/>
-        </w:rPr>
-      </w:pPr>
-    </w:p>
-    <w:p>
-      <w:pPr>
-        <w:rPr>
-          <w:rFonts w:hint="eastAsia"/>
-        </w:rPr>
-      </w:pPr>
+    <w:p/>
+    <w:p>
       <w:r>
         <w:rPr>
           <w:rFonts w:hint="eastAsia"/>
@@ -6538,11 +5194,6 @@
       </w:r>
     </w:p>
     <w:p>
-      <w:pPr>
-        <w:rPr>
-          <w:rFonts w:hint="eastAsia"/>
-        </w:rPr>
-      </w:pPr>
       <w:r>
         <w:t>1</w:t>
       </w:r>
@@ -6551,26 +5202,15 @@
       </w:r>
     </w:p>
     <w:p>
-      <w:pPr>
-        <w:rPr>
-          <w:rFonts w:hint="eastAsia"/>
-        </w:rPr>
-      </w:pPr>
       <w:r>
         <w:t>https://translations.atlassian.com/dashboard/download?lang=zh_CN#/JIRA Core/7.2.3</w:t>
       </w:r>
     </w:p>
     <w:p>
-      <w:pPr>
-        <w:rPr>
-          <w:rFonts w:hint="eastAsia"/>
-        </w:rPr>
-      </w:pPr>
       <w:r>
         <w:rPr>
           <w:noProof/>
         </w:rPr>
-        <w:lastRenderedPageBreak/>
         <w:drawing>
           <wp:inline distT="0" distB="0" distL="0" distR="0">
             <wp:extent cx="5274310" cy="2662965"/>
@@ -6619,25 +5259,16 @@
       </w:r>
     </w:p>
     <w:p>
-      <w:pPr>
-        <w:rPr>
-          <w:rFonts w:hint="eastAsia"/>
-        </w:rPr>
-      </w:pPr>
       <w:r>
         <w:t>上传下载的中文语言包</w:t>
       </w:r>
     </w:p>
     <w:p>
-      <w:pPr>
-        <w:rPr>
-          <w:rFonts w:hint="eastAsia"/>
-        </w:rPr>
-      </w:pPr>
       <w:r>
         <w:rPr>
           <w:noProof/>
         </w:rPr>
+        <w:lastRenderedPageBreak/>
         <w:drawing>
           <wp:inline distT="0" distB="0" distL="0" distR="0">
             <wp:extent cx="5274310" cy="4363077"/>
@@ -6686,16 +5317,10 @@
       </w:r>
     </w:p>
     <w:p>
-      <w:pPr>
-        <w:rPr>
-          <w:rFonts w:hint="eastAsia"/>
-        </w:rPr>
-      </w:pPr>
       <w:r>
         <w:rPr>
           <w:noProof/>
         </w:rPr>
-        <w:lastRenderedPageBreak/>
         <w:drawing>
           <wp:inline distT="0" distB="0" distL="0" distR="0">
             <wp:extent cx="5274310" cy="2680528"/>
@@ -6743,23 +5368,13 @@
         </w:drawing>
       </w:r>
     </w:p>
-    <w:p>
-      <w:pPr>
-        <w:rPr>
-          <w:rFonts w:hint="eastAsia"/>
-        </w:rPr>
-      </w:pPr>
-    </w:p>
-    <w:p>
-      <w:pPr>
-        <w:rPr>
-          <w:rFonts w:hint="eastAsia"/>
-        </w:rPr>
-      </w:pPr>
+    <w:p/>
+    <w:p>
       <w:r>
         <w:rPr>
           <w:noProof/>
         </w:rPr>
+        <w:lastRenderedPageBreak/>
         <w:drawing>
           <wp:inline distT="0" distB="0" distL="0" distR="0">
             <wp:extent cx="5274310" cy="3711301"/>
@@ -6808,16 +5423,10 @@
       </w:r>
     </w:p>
     <w:p>
-      <w:pPr>
-        <w:rPr>
-          <w:rFonts w:hint="eastAsia"/>
-        </w:rPr>
-      </w:pPr>
       <w:r>
         <w:rPr>
           <w:noProof/>
         </w:rPr>
-        <w:lastRenderedPageBreak/>
         <w:drawing>
           <wp:inline distT="0" distB="0" distL="0" distR="0">
             <wp:extent cx="5274310" cy="3371523"/>
@@ -6866,19 +5475,12 @@
       </w:r>
     </w:p>
     <w:p>
-      <w:pPr>
-        <w:rPr>
-          <w:rFonts w:hint="eastAsia"/>
-        </w:rPr>
-      </w:pPr>
-      <w:proofErr w:type="spellStart"/>
       <w:r>
         <w:rPr>
           <w:rFonts w:hint="eastAsia"/>
         </w:rPr>
         <w:t>Jira</w:t>
       </w:r>
-      <w:proofErr w:type="spellEnd"/>
       <w:r>
         <w:rPr>
           <w:rFonts w:hint="eastAsia"/>
@@ -7959,7 +6561,7 @@
 </file>
 
 <file path=customXml/itemProps1.xml><?xml version="1.0" encoding="utf-8"?>
-<ds:datastoreItem xmlns:ds="http://schemas.openxmlformats.org/officeDocument/2006/customXml" ds:itemID="{CF35C12C-3E57-4DAB-82E7-31A62226FDA4}">
+<ds:datastoreItem xmlns:ds="http://schemas.openxmlformats.org/officeDocument/2006/customXml" ds:itemID="{512E0E6D-6EBA-43D7-BAE9-45B119B71A3B}">
   <ds:schemaRefs>
     <ds:schemaRef ds:uri="http://schemas.openxmlformats.org/officeDocument/2006/bibliography"/>
   </ds:schemaRefs>

</xml_diff>